<commit_message>
modify: p for list
</commit_message>
<xml_diff>
--- a/test/ztmpTrue.docx
+++ b/test/ztmpTrue.docx
@@ -153,7 +153,7 @@
           <w:ilvl w:val="0"/>
           <w:numId w:val="4"/>
         </w:numPr>
-        <w:spacing w:beforeLines="0" w:before="120" w:afterLines="0" w:after="120"/>
+        <w:spacing w:before="120" w:after="120"/>
         <w:rPr>
           <w:rFonts w:ascii="Times New Roman" w:eastAsia="標楷體" w:hAnsi="Times New Roman" w:cs="Times New Roman" w:hint="eastAsia"/>
         </w:rPr>
@@ -171,7 +171,7 @@
           <w:ilvl w:val="0"/>
           <w:numId w:val="4"/>
         </w:numPr>
-        <w:spacing w:beforeLines="0" w:before="120" w:afterLines="0" w:after="120"/>
+        <w:spacing w:before="120" w:after="120"/>
         <w:rPr>
           <w:rFonts w:ascii="Times New Roman" w:eastAsia="標楷體" w:hAnsi="Times New Roman" w:cs="Times New Roman" w:hint="eastAsia"/>
         </w:rPr>
@@ -189,7 +189,7 @@
           <w:ilvl w:val="0"/>
           <w:numId w:val="4"/>
         </w:numPr>
-        <w:spacing w:beforeLines="0" w:before="120" w:afterLines="0" w:after="120"/>
+        <w:spacing w:before="120" w:after="120"/>
         <w:rPr>
           <w:rFonts w:ascii="Times New Roman" w:eastAsia="標楷體" w:hAnsi="Times New Roman" w:cs="Times New Roman" w:hint="eastAsia"/>
         </w:rPr>
@@ -247,7 +247,7 @@
         <w:rPr>
           <w:rFonts w:ascii="Times New Roman" w:eastAsia="標楷體" w:hAnsi="Times New Roman" w:cs="Times New Roman" w:hint="eastAsia"/>
         </w:rPr>
-        <w:pict w14:anchorId="7DB11E6B">
+        <w:pict w14:anchorId="7B63B427">
           <v:rect id="_x0000_i1025" style="width:0;height:1.5pt" o:hralign="center" o:hrstd="t" o:hr="t" fillcolor="#a0a0a0" stroked="f"/>
         </w:pict>
       </w:r>
@@ -328,7 +328,7 @@
           <w:ilvl w:val="0"/>
           <w:numId w:val="5"/>
         </w:numPr>
-        <w:spacing w:beforeLines="0" w:before="120" w:afterLines="0" w:after="120"/>
+        <w:spacing w:before="120" w:after="120"/>
         <w:rPr>
           <w:rFonts w:ascii="Times New Roman" w:eastAsia="標楷體" w:hAnsi="Times New Roman" w:cs="Times New Roman" w:hint="eastAsia"/>
         </w:rPr>
@@ -346,7 +346,7 @@
           <w:ilvl w:val="0"/>
           <w:numId w:val="5"/>
         </w:numPr>
-        <w:spacing w:beforeLines="0" w:before="120" w:afterLines="0" w:after="120"/>
+        <w:spacing w:before="120" w:after="120"/>
         <w:rPr>
           <w:rFonts w:ascii="Times New Roman" w:eastAsia="標楷體" w:hAnsi="Times New Roman" w:cs="Times New Roman" w:hint="eastAsia"/>
         </w:rPr>
@@ -364,7 +364,7 @@
           <w:ilvl w:val="0"/>
           <w:numId w:val="5"/>
         </w:numPr>
-        <w:spacing w:beforeLines="0" w:before="120" w:afterLines="0" w:after="120"/>
+        <w:spacing w:before="120" w:after="120"/>
         <w:rPr>
           <w:rFonts w:ascii="Times New Roman" w:eastAsia="標楷體" w:hAnsi="Times New Roman" w:cs="Times New Roman" w:hint="eastAsia"/>
         </w:rPr>
@@ -429,7 +429,7 @@
           <w:ilvl w:val="0"/>
           <w:numId w:val="6"/>
         </w:numPr>
-        <w:spacing w:beforeLines="0" w:before="120" w:afterLines="0" w:after="120"/>
+        <w:spacing w:before="120" w:after="120"/>
         <w:rPr>
           <w:rFonts w:ascii="Times New Roman" w:eastAsia="標楷體" w:hAnsi="Times New Roman" w:cs="Times New Roman" w:hint="eastAsia"/>
         </w:rPr>
@@ -447,7 +447,7 @@
           <w:ilvl w:val="0"/>
           <w:numId w:val="6"/>
         </w:numPr>
-        <w:spacing w:beforeLines="0" w:before="120" w:afterLines="0" w:after="120"/>
+        <w:spacing w:before="120" w:after="120"/>
         <w:rPr>
           <w:rFonts w:ascii="Times New Roman" w:eastAsia="標楷體" w:hAnsi="Times New Roman" w:cs="Times New Roman" w:hint="eastAsia"/>
         </w:rPr>
@@ -465,16 +465,15 @@
           <w:ilvl w:val="0"/>
           <w:numId w:val="6"/>
         </w:numPr>
-        <w:spacing w:beforeLines="0" w:before="120" w:afterLines="0" w:after="120"/>
-        <w:rPr>
-          <w:rFonts w:ascii="Times New Roman" w:eastAsia="標楷體" w:hAnsi="Times New Roman" w:cs="Times New Roman" w:hint="eastAsia"/>
-        </w:rPr>
-      </w:pPr>
-      <w:r>
-        <w:rPr>
-          <w:rFonts w:ascii="Times New Roman" w:eastAsia="標楷體" w:hAnsi="Times New Roman" w:cs="Times New Roman" w:hint="eastAsia"/>
-        </w:rPr>
-        <w:lastRenderedPageBreak/>
+        <w:spacing w:before="120" w:after="120"/>
+        <w:rPr>
+          <w:rFonts w:ascii="Times New Roman" w:eastAsia="標楷體" w:hAnsi="Times New Roman" w:cs="Times New Roman" w:hint="eastAsia"/>
+        </w:rPr>
+      </w:pPr>
+      <w:r>
+        <w:rPr>
+          <w:rFonts w:ascii="Times New Roman" w:eastAsia="標楷體" w:hAnsi="Times New Roman" w:cs="Times New Roman" w:hint="eastAsia"/>
+        </w:rPr>
         <w:t>完成第三方</w:t>
       </w:r>
       <w:r>
@@ -501,7 +500,7 @@
         <w:rPr>
           <w:rFonts w:ascii="Times New Roman" w:eastAsia="標楷體" w:hAnsi="Times New Roman" w:cs="Times New Roman" w:hint="eastAsia"/>
         </w:rPr>
-        <w:pict w14:anchorId="0EE8EE2D">
+        <w:pict w14:anchorId="3B03296A">
           <v:rect id="_x0000_i1026" style="width:0;height:1.5pt" o:hralign="center" o:hrstd="t" o:hr="t" fillcolor="#a0a0a0" stroked="f"/>
         </w:pict>
       </w:r>
@@ -532,34 +531,15 @@
     <w:p>
       <w:pPr>
         <w:spacing w:before="120" w:beforeAutospacing="1" w:after="120" w:afterAutospacing="1"/>
-        <w:outlineLvl w:val="3"/>
-        <w:rPr>
-          <w:rFonts w:ascii="Times New Roman" w:eastAsia="標楷體" w:hAnsi="Times New Roman" w:cs="Times New Roman" w:hint="eastAsia"/>
-          <w:b/>
-          <w:bCs/>
-          <w:sz w:val="28"/>
-          <w:szCs w:val="28"/>
-        </w:rPr>
-      </w:pPr>
-      <w:r>
-        <w:rPr>
-          <w:rFonts w:ascii="Times New Roman" w:eastAsia="標楷體" w:hAnsi="Times New Roman" w:cs="Times New Roman" w:hint="eastAsia"/>
-          <w:b/>
-          <w:bCs/>
-          <w:sz w:val="28"/>
-          <w:szCs w:val="28"/>
-        </w:rPr>
-        <w:t xml:space="preserve">3.1 </w:t>
-      </w:r>
-      <w:r>
-        <w:rPr>
-          <w:rFonts w:ascii="Times New Roman" w:eastAsia="標楷體" w:hAnsi="Times New Roman" w:cs="Times New Roman" w:hint="eastAsia"/>
-          <w:b/>
-          <w:bCs/>
-          <w:sz w:val="28"/>
-          <w:szCs w:val="28"/>
-        </w:rPr>
-        <w:t>工作項目列表（巢狀清單）</w:t>
+        <w:rPr>
+          <w:rFonts w:ascii="Times New Roman" w:eastAsia="標楷體" w:hAnsi="Times New Roman" w:cs="Times New Roman" w:hint="eastAsia"/>
+        </w:rPr>
+      </w:pPr>
+      <w:r>
+        <w:rPr>
+          <w:rFonts w:ascii="Times New Roman" w:eastAsia="標楷體" w:hAnsi="Times New Roman" w:cs="Times New Roman" w:hint="eastAsia"/>
+        </w:rPr>
+        <w:t>測試無序巢狀清單</w:t>
       </w:r>
     </w:p>
     <w:p>
@@ -568,7 +548,7 @@
           <w:ilvl w:val="0"/>
           <w:numId w:val="7"/>
         </w:numPr>
-        <w:spacing w:beforeLines="0" w:before="120" w:afterLines="0" w:after="120"/>
+        <w:spacing w:before="120" w:after="120"/>
         <w:rPr>
           <w:rFonts w:ascii="Times New Roman" w:eastAsia="標楷體" w:hAnsi="Times New Roman" w:cs="Times New Roman" w:hint="eastAsia"/>
         </w:rPr>
@@ -587,7 +567,7 @@
           <w:ilvl w:val="1"/>
           <w:numId w:val="7"/>
         </w:numPr>
-        <w:spacing w:beforeLines="0" w:before="120" w:afterLines="0" w:after="120"/>
+        <w:spacing w:before="120" w:after="120"/>
         <w:rPr>
           <w:rFonts w:ascii="Times New Roman" w:eastAsia="標楷體" w:hAnsi="Times New Roman" w:cs="Times New Roman" w:hint="eastAsia"/>
         </w:rPr>
@@ -605,7 +585,7 @@
           <w:ilvl w:val="1"/>
           <w:numId w:val="7"/>
         </w:numPr>
-        <w:spacing w:beforeLines="0" w:before="120" w:afterLines="0" w:after="120"/>
+        <w:spacing w:before="120" w:after="120"/>
         <w:rPr>
           <w:rFonts w:ascii="Times New Roman" w:eastAsia="標楷體" w:hAnsi="Times New Roman" w:cs="Times New Roman" w:hint="eastAsia"/>
         </w:rPr>
@@ -623,7 +603,7 @@
           <w:ilvl w:val="1"/>
           <w:numId w:val="7"/>
         </w:numPr>
-        <w:spacing w:beforeLines="0" w:before="120" w:afterLines="0" w:after="120"/>
+        <w:spacing w:before="120" w:after="120"/>
         <w:rPr>
           <w:rFonts w:ascii="Times New Roman" w:eastAsia="標楷體" w:hAnsi="Times New Roman" w:cs="Times New Roman" w:hint="eastAsia"/>
         </w:rPr>
@@ -641,7 +621,7 @@
           <w:ilvl w:val="0"/>
           <w:numId w:val="7"/>
         </w:numPr>
-        <w:spacing w:beforeLines="0" w:before="120" w:afterLines="0" w:after="120"/>
+        <w:spacing w:before="120" w:after="120"/>
         <w:rPr>
           <w:rFonts w:ascii="Times New Roman" w:eastAsia="標楷體" w:hAnsi="Times New Roman" w:cs="Times New Roman" w:hint="eastAsia"/>
         </w:rPr>
@@ -660,7 +640,7 @@
           <w:ilvl w:val="1"/>
           <w:numId w:val="7"/>
         </w:numPr>
-        <w:spacing w:beforeLines="0" w:before="120" w:afterLines="0" w:after="120"/>
+        <w:spacing w:before="120" w:after="120"/>
         <w:rPr>
           <w:rFonts w:ascii="Times New Roman" w:eastAsia="標楷體" w:hAnsi="Times New Roman" w:cs="Times New Roman" w:hint="eastAsia"/>
         </w:rPr>
@@ -678,7 +658,7 @@
           <w:ilvl w:val="1"/>
           <w:numId w:val="7"/>
         </w:numPr>
-        <w:spacing w:beforeLines="0" w:before="120" w:afterLines="0" w:after="120"/>
+        <w:spacing w:before="120" w:after="120"/>
         <w:rPr>
           <w:rFonts w:ascii="Times New Roman" w:eastAsia="標楷體" w:hAnsi="Times New Roman" w:cs="Times New Roman" w:hint="eastAsia"/>
         </w:rPr>
@@ -688,12 +668,6 @@
           <w:rFonts w:ascii="Times New Roman" w:eastAsia="標楷體" w:hAnsi="Times New Roman" w:cs="Times New Roman" w:hint="eastAsia"/>
         </w:rPr>
         <w:t>時間序列模型</w:t>
-      </w:r>
-      <w:r>
-        <w:rPr>
-          <w:rFonts w:ascii="Times New Roman" w:eastAsia="標楷體" w:hAnsi="Times New Roman" w:cs="Times New Roman" w:hint="eastAsia"/>
-        </w:rPr>
-        <w:t xml:space="preserve"> </w:t>
       </w:r>
     </w:p>
     <w:p>
@@ -702,7 +676,7 @@
           <w:ilvl w:val="2"/>
           <w:numId w:val="7"/>
         </w:numPr>
-        <w:spacing w:beforeLines="0" w:before="120" w:afterLines="0" w:after="120"/>
+        <w:spacing w:before="120" w:after="120"/>
         <w:rPr>
           <w:rFonts w:ascii="Times New Roman" w:eastAsia="標楷體" w:hAnsi="Times New Roman" w:cs="Times New Roman" w:hint="eastAsia"/>
         </w:rPr>
@@ -720,7 +694,7 @@
           <w:ilvl w:val="2"/>
           <w:numId w:val="7"/>
         </w:numPr>
-        <w:spacing w:beforeLines="0" w:before="120" w:afterLines="0" w:after="120"/>
+        <w:spacing w:before="120" w:after="120"/>
         <w:rPr>
           <w:rFonts w:ascii="Times New Roman" w:eastAsia="標楷體" w:hAnsi="Times New Roman" w:cs="Times New Roman" w:hint="eastAsia"/>
         </w:rPr>
@@ -738,7 +712,7 @@
           <w:ilvl w:val="0"/>
           <w:numId w:val="7"/>
         </w:numPr>
-        <w:spacing w:beforeLines="0" w:before="120" w:afterLines="0" w:after="120"/>
+        <w:spacing w:before="120" w:after="120"/>
         <w:rPr>
           <w:rFonts w:ascii="Times New Roman" w:eastAsia="標楷體" w:hAnsi="Times New Roman" w:cs="Times New Roman" w:hint="eastAsia"/>
         </w:rPr>
@@ -757,7 +731,7 @@
           <w:ilvl w:val="1"/>
           <w:numId w:val="7"/>
         </w:numPr>
-        <w:spacing w:beforeLines="0" w:before="120" w:afterLines="0" w:after="120"/>
+        <w:spacing w:before="120" w:after="120"/>
         <w:rPr>
           <w:rFonts w:ascii="Times New Roman" w:eastAsia="標楷體" w:hAnsi="Times New Roman" w:cs="Times New Roman" w:hint="eastAsia"/>
         </w:rPr>
@@ -775,7 +749,7 @@
           <w:ilvl w:val="1"/>
           <w:numId w:val="7"/>
         </w:numPr>
-        <w:spacing w:beforeLines="0" w:before="120" w:afterLines="0" w:after="120"/>
+        <w:spacing w:before="120" w:after="120"/>
         <w:rPr>
           <w:rFonts w:ascii="Times New Roman" w:eastAsia="標楷體" w:hAnsi="Times New Roman" w:cs="Times New Roman" w:hint="eastAsia"/>
         </w:rPr>
@@ -789,16 +763,485 @@
     </w:p>
     <w:p>
       <w:pPr>
-        <w:spacing w:before="120" w:after="120"/>
-        <w:rPr>
-          <w:rFonts w:ascii="Times New Roman" w:eastAsia="標楷體" w:hAnsi="Times New Roman" w:cs="Times New Roman" w:hint="eastAsia"/>
-        </w:rPr>
-      </w:pPr>
-      <w:r>
-        <w:rPr>
-          <w:rFonts w:ascii="Times New Roman" w:eastAsia="標楷體" w:hAnsi="Times New Roman" w:cs="Times New Roman" w:hint="eastAsia"/>
-        </w:rPr>
-        <w:pict w14:anchorId="1905FF34">
+        <w:numPr>
+          <w:ilvl w:val="0"/>
+          <w:numId w:val="7"/>
+        </w:numPr>
+        <w:spacing w:before="120" w:after="120"/>
+        <w:rPr>
+          <w:rFonts w:ascii="Times New Roman" w:eastAsia="標楷體" w:hAnsi="Times New Roman" w:cs="Times New Roman" w:hint="eastAsia"/>
+        </w:rPr>
+      </w:pPr>
+      <w:r>
+        <w:rPr>
+          <w:rStyle w:val="a7"/>
+          <w:rFonts w:ascii="Times New Roman" w:eastAsia="標楷體" w:hAnsi="Times New Roman" w:cs="Times New Roman" w:hint="eastAsia"/>
+        </w:rPr>
+        <w:t>資料流程自動化</w:t>
+      </w:r>
+      <w:r>
+        <w:rPr>
+          <w:rFonts w:ascii="Times New Roman" w:eastAsia="標楷體" w:hAnsi="Times New Roman" w:cs="Times New Roman" w:hint="eastAsia"/>
+        </w:rPr>
+        <w:t>：各自獨立運行，且兼顧完整性與流程自動化之執行方式。</w:t>
+      </w:r>
+    </w:p>
+    <w:p>
+      <w:pPr>
+        <w:numPr>
+          <w:ilvl w:val="0"/>
+          <w:numId w:val="7"/>
+        </w:numPr>
+        <w:spacing w:before="120" w:after="120"/>
+        <w:rPr>
+          <w:rFonts w:ascii="Times New Roman" w:eastAsia="標楷體" w:hAnsi="Times New Roman" w:cs="Times New Roman" w:hint="eastAsia"/>
+        </w:rPr>
+      </w:pPr>
+      <w:r>
+        <w:rPr>
+          <w:rStyle w:val="a7"/>
+          <w:rFonts w:ascii="Times New Roman" w:eastAsia="標楷體" w:hAnsi="Times New Roman" w:cs="Times New Roman" w:hint="eastAsia"/>
+        </w:rPr>
+        <w:t>使用者介面改善</w:t>
+      </w:r>
+      <w:r>
+        <w:rPr>
+          <w:rFonts w:ascii="Times New Roman" w:eastAsia="標楷體" w:hAnsi="Times New Roman" w:cs="Times New Roman" w:hint="eastAsia"/>
+        </w:rPr>
+        <w:t>：通過多人協作與回饋等方式，協助使用者介面改善。</w:t>
+      </w:r>
+    </w:p>
+    <w:p>
+      <w:pPr>
+        <w:numPr>
+          <w:ilvl w:val="0"/>
+          <w:numId w:val="7"/>
+        </w:numPr>
+        <w:spacing w:before="120" w:after="120"/>
+        <w:rPr>
+          <w:rFonts w:ascii="Times New Roman" w:eastAsia="標楷體" w:hAnsi="Times New Roman" w:cs="Times New Roman" w:hint="eastAsia"/>
+        </w:rPr>
+      </w:pPr>
+      <w:r>
+        <w:rPr>
+          <w:rStyle w:val="a7"/>
+          <w:rFonts w:ascii="Times New Roman" w:eastAsia="標楷體" w:hAnsi="Times New Roman" w:cs="Times New Roman" w:hint="eastAsia"/>
+        </w:rPr>
+        <w:t>統計分析</w:t>
+      </w:r>
+    </w:p>
+    <w:p>
+      <w:pPr>
+        <w:spacing w:before="120" w:beforeAutospacing="1" w:after="120" w:afterAutospacing="1"/>
+        <w:ind w:left="720"/>
+        <w:rPr>
+          <w:rFonts w:ascii="Times New Roman" w:eastAsia="標楷體" w:hAnsi="Times New Roman" w:cs="Times New Roman" w:hint="eastAsia"/>
+        </w:rPr>
+      </w:pPr>
+      <w:r>
+        <w:rPr>
+          <w:rFonts w:ascii="Times New Roman" w:eastAsia="標楷體" w:hAnsi="Times New Roman" w:cs="Times New Roman" w:hint="eastAsia"/>
+        </w:rPr>
+        <w:t>須說明統計分析之數學模型，以及輸出入之資料格式。</w:t>
+      </w:r>
+    </w:p>
+    <w:p>
+      <w:pPr>
+        <w:numPr>
+          <w:ilvl w:val="0"/>
+          <w:numId w:val="7"/>
+        </w:numPr>
+        <w:spacing w:before="120" w:after="120"/>
+        <w:rPr>
+          <w:rFonts w:ascii="Times New Roman" w:eastAsia="標楷體" w:hAnsi="Times New Roman" w:cs="Times New Roman" w:hint="eastAsia"/>
+        </w:rPr>
+      </w:pPr>
+      <w:r>
+        <w:rPr>
+          <w:rStyle w:val="a7"/>
+          <w:rFonts w:ascii="Times New Roman" w:eastAsia="標楷體" w:hAnsi="Times New Roman" w:cs="Times New Roman" w:hint="eastAsia"/>
+        </w:rPr>
+        <w:t>時間序列模型</w:t>
+      </w:r>
+    </w:p>
+    <w:p>
+      <w:pPr>
+        <w:spacing w:before="120" w:beforeAutospacing="1" w:after="120" w:afterAutospacing="1"/>
+        <w:ind w:left="720"/>
+        <w:rPr>
+          <w:rFonts w:ascii="Times New Roman" w:eastAsia="標楷體" w:hAnsi="Times New Roman" w:cs="Times New Roman" w:hint="eastAsia"/>
+        </w:rPr>
+      </w:pPr>
+      <w:r>
+        <w:rPr>
+          <w:rFonts w:ascii="Times New Roman" w:eastAsia="標楷體" w:hAnsi="Times New Roman" w:cs="Times New Roman" w:hint="eastAsia"/>
+        </w:rPr>
+        <w:t>須說明所採用之時間序列模型，包含數學基礎、演算法與回測之統計分析結果。</w:t>
+      </w:r>
+    </w:p>
+    <w:p>
+      <w:pPr>
+        <w:spacing w:before="120" w:beforeAutospacing="1" w:after="120" w:afterAutospacing="1"/>
+        <w:rPr>
+          <w:rFonts w:ascii="Times New Roman" w:eastAsia="標楷體" w:hAnsi="Times New Roman" w:cs="Times New Roman" w:hint="eastAsia"/>
+        </w:rPr>
+      </w:pPr>
+      <w:r>
+        <w:rPr>
+          <w:rFonts w:ascii="Times New Roman" w:eastAsia="標楷體" w:hAnsi="Times New Roman" w:cs="Times New Roman" w:hint="eastAsia"/>
+        </w:rPr>
+        <w:t>測試有序巢狀清單</w:t>
+      </w:r>
+    </w:p>
+    <w:p>
+      <w:pPr>
+        <w:numPr>
+          <w:ilvl w:val="0"/>
+          <w:numId w:val="8"/>
+        </w:numPr>
+        <w:spacing w:before="120" w:after="120"/>
+        <w:rPr>
+          <w:rFonts w:ascii="Times New Roman" w:eastAsia="標楷體" w:hAnsi="Times New Roman" w:cs="Times New Roman" w:hint="eastAsia"/>
+        </w:rPr>
+      </w:pPr>
+      <w:r>
+        <w:rPr>
+          <w:rStyle w:val="a7"/>
+          <w:rFonts w:ascii="Times New Roman" w:eastAsia="標楷體" w:hAnsi="Times New Roman" w:cs="Times New Roman" w:hint="eastAsia"/>
+        </w:rPr>
+        <w:t>資料前處理</w:t>
+      </w:r>
+    </w:p>
+    <w:p>
+      <w:pPr>
+        <w:numPr>
+          <w:ilvl w:val="1"/>
+          <w:numId w:val="8"/>
+        </w:numPr>
+        <w:spacing w:before="120" w:after="120"/>
+        <w:rPr>
+          <w:rFonts w:ascii="Times New Roman" w:eastAsia="標楷體" w:hAnsi="Times New Roman" w:cs="Times New Roman" w:hint="eastAsia"/>
+        </w:rPr>
+      </w:pPr>
+      <w:r>
+        <w:rPr>
+          <w:rFonts w:ascii="Times New Roman" w:eastAsia="標楷體" w:hAnsi="Times New Roman" w:cs="Times New Roman" w:hint="eastAsia"/>
+        </w:rPr>
+        <w:t>格式轉換</w:t>
+      </w:r>
+    </w:p>
+    <w:p>
+      <w:pPr>
+        <w:numPr>
+          <w:ilvl w:val="1"/>
+          <w:numId w:val="8"/>
+        </w:numPr>
+        <w:spacing w:before="120" w:after="120"/>
+        <w:rPr>
+          <w:rFonts w:ascii="Times New Roman" w:eastAsia="標楷體" w:hAnsi="Times New Roman" w:cs="Times New Roman" w:hint="eastAsia"/>
+        </w:rPr>
+      </w:pPr>
+      <w:r>
+        <w:rPr>
+          <w:rFonts w:ascii="Times New Roman" w:eastAsia="標楷體" w:hAnsi="Times New Roman" w:cs="Times New Roman" w:hint="eastAsia"/>
+        </w:rPr>
+        <w:t>欄位標準化</w:t>
+      </w:r>
+    </w:p>
+    <w:p>
+      <w:pPr>
+        <w:numPr>
+          <w:ilvl w:val="1"/>
+          <w:numId w:val="8"/>
+        </w:numPr>
+        <w:spacing w:before="120" w:after="120"/>
+        <w:rPr>
+          <w:rFonts w:ascii="Times New Roman" w:eastAsia="標楷體" w:hAnsi="Times New Roman" w:cs="Times New Roman" w:hint="eastAsia"/>
+        </w:rPr>
+      </w:pPr>
+      <w:r>
+        <w:rPr>
+          <w:rFonts w:ascii="Times New Roman" w:eastAsia="標楷體" w:hAnsi="Times New Roman" w:cs="Times New Roman" w:hint="eastAsia"/>
+        </w:rPr>
+        <w:t>雜訊清理</w:t>
+      </w:r>
+    </w:p>
+    <w:p>
+      <w:pPr>
+        <w:numPr>
+          <w:ilvl w:val="0"/>
+          <w:numId w:val="8"/>
+        </w:numPr>
+        <w:spacing w:before="120" w:after="120"/>
+        <w:rPr>
+          <w:rFonts w:ascii="Times New Roman" w:eastAsia="標楷體" w:hAnsi="Times New Roman" w:cs="Times New Roman" w:hint="eastAsia"/>
+        </w:rPr>
+      </w:pPr>
+      <w:r>
+        <w:rPr>
+          <w:rStyle w:val="a7"/>
+          <w:rFonts w:ascii="Times New Roman" w:eastAsia="標楷體" w:hAnsi="Times New Roman" w:cs="Times New Roman" w:hint="eastAsia"/>
+        </w:rPr>
+        <w:t>資料分析模組</w:t>
+      </w:r>
+    </w:p>
+    <w:p>
+      <w:pPr>
+        <w:numPr>
+          <w:ilvl w:val="1"/>
+          <w:numId w:val="8"/>
+        </w:numPr>
+        <w:spacing w:before="120" w:after="120"/>
+        <w:rPr>
+          <w:rFonts w:ascii="Times New Roman" w:eastAsia="標楷體" w:hAnsi="Times New Roman" w:cs="Times New Roman" w:hint="eastAsia"/>
+        </w:rPr>
+      </w:pPr>
+      <w:r>
+        <w:rPr>
+          <w:rFonts w:ascii="Times New Roman" w:eastAsia="標楷體" w:hAnsi="Times New Roman" w:cs="Times New Roman" w:hint="eastAsia"/>
+        </w:rPr>
+        <w:t>統計分析</w:t>
+      </w:r>
+    </w:p>
+    <w:p>
+      <w:pPr>
+        <w:numPr>
+          <w:ilvl w:val="1"/>
+          <w:numId w:val="8"/>
+        </w:numPr>
+        <w:spacing w:before="120" w:after="120"/>
+        <w:rPr>
+          <w:rFonts w:ascii="Times New Roman" w:eastAsia="標楷體" w:hAnsi="Times New Roman" w:cs="Times New Roman" w:hint="eastAsia"/>
+        </w:rPr>
+      </w:pPr>
+      <w:r>
+        <w:rPr>
+          <w:rFonts w:ascii="Times New Roman" w:eastAsia="標楷體" w:hAnsi="Times New Roman" w:cs="Times New Roman" w:hint="eastAsia"/>
+        </w:rPr>
+        <w:t>時間序列模型</w:t>
+      </w:r>
+    </w:p>
+    <w:p>
+      <w:pPr>
+        <w:numPr>
+          <w:ilvl w:val="2"/>
+          <w:numId w:val="8"/>
+        </w:numPr>
+        <w:spacing w:before="120" w:after="120"/>
+        <w:rPr>
+          <w:rFonts w:ascii="Times New Roman" w:eastAsia="標楷體" w:hAnsi="Times New Roman" w:cs="Times New Roman" w:hint="eastAsia"/>
+        </w:rPr>
+      </w:pPr>
+      <w:r>
+        <w:rPr>
+          <w:rFonts w:ascii="Times New Roman" w:eastAsia="標楷體" w:hAnsi="Times New Roman" w:cs="Times New Roman" w:hint="eastAsia"/>
+        </w:rPr>
+        <w:t>ARIMA</w:t>
+      </w:r>
+    </w:p>
+    <w:p>
+      <w:pPr>
+        <w:numPr>
+          <w:ilvl w:val="2"/>
+          <w:numId w:val="8"/>
+        </w:numPr>
+        <w:spacing w:before="120" w:after="120"/>
+        <w:rPr>
+          <w:rFonts w:ascii="Times New Roman" w:eastAsia="標楷體" w:hAnsi="Times New Roman" w:cs="Times New Roman" w:hint="eastAsia"/>
+        </w:rPr>
+      </w:pPr>
+      <w:r>
+        <w:rPr>
+          <w:rFonts w:ascii="Times New Roman" w:eastAsia="標楷體" w:hAnsi="Times New Roman" w:cs="Times New Roman" w:hint="eastAsia"/>
+        </w:rPr>
+        <w:t>Prophet</w:t>
+      </w:r>
+    </w:p>
+    <w:p>
+      <w:pPr>
+        <w:numPr>
+          <w:ilvl w:val="0"/>
+          <w:numId w:val="8"/>
+        </w:numPr>
+        <w:spacing w:before="120" w:after="120"/>
+        <w:rPr>
+          <w:rFonts w:ascii="Times New Roman" w:eastAsia="標楷體" w:hAnsi="Times New Roman" w:cs="Times New Roman" w:hint="eastAsia"/>
+        </w:rPr>
+      </w:pPr>
+      <w:r>
+        <w:rPr>
+          <w:rStyle w:val="a7"/>
+          <w:rFonts w:ascii="Times New Roman" w:eastAsia="標楷體" w:hAnsi="Times New Roman" w:cs="Times New Roman" w:hint="eastAsia"/>
+        </w:rPr>
+        <w:t>視覺化平台</w:t>
+      </w:r>
+    </w:p>
+    <w:p>
+      <w:pPr>
+        <w:numPr>
+          <w:ilvl w:val="1"/>
+          <w:numId w:val="8"/>
+        </w:numPr>
+        <w:spacing w:before="120" w:after="120"/>
+        <w:rPr>
+          <w:rFonts w:ascii="Times New Roman" w:eastAsia="標楷體" w:hAnsi="Times New Roman" w:cs="Times New Roman" w:hint="eastAsia"/>
+        </w:rPr>
+      </w:pPr>
+      <w:r>
+        <w:rPr>
+          <w:rFonts w:ascii="Times New Roman" w:eastAsia="標楷體" w:hAnsi="Times New Roman" w:cs="Times New Roman" w:hint="eastAsia"/>
+        </w:rPr>
+        <w:t>儀表板建立</w:t>
+      </w:r>
+    </w:p>
+    <w:p>
+      <w:pPr>
+        <w:numPr>
+          <w:ilvl w:val="1"/>
+          <w:numId w:val="8"/>
+        </w:numPr>
+        <w:spacing w:before="120" w:after="120"/>
+        <w:rPr>
+          <w:rFonts w:ascii="Times New Roman" w:eastAsia="標楷體" w:hAnsi="Times New Roman" w:cs="Times New Roman" w:hint="eastAsia"/>
+        </w:rPr>
+      </w:pPr>
+      <w:r>
+        <w:rPr>
+          <w:rFonts w:ascii="Times New Roman" w:eastAsia="標楷體" w:hAnsi="Times New Roman" w:cs="Times New Roman" w:hint="eastAsia"/>
+        </w:rPr>
+        <w:t>自訂圖層呈現</w:t>
+      </w:r>
+    </w:p>
+    <w:p>
+      <w:pPr>
+        <w:numPr>
+          <w:ilvl w:val="0"/>
+          <w:numId w:val="8"/>
+        </w:numPr>
+        <w:spacing w:before="120" w:after="120"/>
+        <w:rPr>
+          <w:rFonts w:ascii="Times New Roman" w:eastAsia="標楷體" w:hAnsi="Times New Roman" w:cs="Times New Roman" w:hint="eastAsia"/>
+        </w:rPr>
+      </w:pPr>
+      <w:r>
+        <w:rPr>
+          <w:rStyle w:val="a7"/>
+          <w:rFonts w:ascii="Times New Roman" w:eastAsia="標楷體" w:hAnsi="Times New Roman" w:cs="Times New Roman" w:hint="eastAsia"/>
+        </w:rPr>
+        <w:t>資料流程自動化</w:t>
+      </w:r>
+      <w:r>
+        <w:rPr>
+          <w:rFonts w:ascii="Times New Roman" w:eastAsia="標楷體" w:hAnsi="Times New Roman" w:cs="Times New Roman" w:hint="eastAsia"/>
+        </w:rPr>
+        <w:t>：各自獨立運行，且兼顧完整性與流程自動化之執行方式。</w:t>
+      </w:r>
+    </w:p>
+    <w:p>
+      <w:pPr>
+        <w:numPr>
+          <w:ilvl w:val="0"/>
+          <w:numId w:val="8"/>
+        </w:numPr>
+        <w:spacing w:before="120" w:after="120"/>
+        <w:rPr>
+          <w:rFonts w:ascii="Times New Roman" w:eastAsia="標楷體" w:hAnsi="Times New Roman" w:cs="Times New Roman" w:hint="eastAsia"/>
+        </w:rPr>
+      </w:pPr>
+      <w:r>
+        <w:rPr>
+          <w:rStyle w:val="a7"/>
+          <w:rFonts w:ascii="Times New Roman" w:eastAsia="標楷體" w:hAnsi="Times New Roman" w:cs="Times New Roman" w:hint="eastAsia"/>
+        </w:rPr>
+        <w:t>使用者介面改善</w:t>
+      </w:r>
+      <w:r>
+        <w:rPr>
+          <w:rFonts w:ascii="Times New Roman" w:eastAsia="標楷體" w:hAnsi="Times New Roman" w:cs="Times New Roman" w:hint="eastAsia"/>
+        </w:rPr>
+        <w:t>：通過多人協作與回饋等方式，協助使用者介面改善。</w:t>
+      </w:r>
+    </w:p>
+    <w:p>
+      <w:pPr>
+        <w:numPr>
+          <w:ilvl w:val="0"/>
+          <w:numId w:val="8"/>
+        </w:numPr>
+        <w:spacing w:before="120" w:after="120"/>
+        <w:rPr>
+          <w:rFonts w:ascii="Times New Roman" w:eastAsia="標楷體" w:hAnsi="Times New Roman" w:cs="Times New Roman" w:hint="eastAsia"/>
+        </w:rPr>
+      </w:pPr>
+      <w:r>
+        <w:rPr>
+          <w:rStyle w:val="a7"/>
+          <w:rFonts w:ascii="Times New Roman" w:eastAsia="標楷體" w:hAnsi="Times New Roman" w:cs="Times New Roman" w:hint="eastAsia"/>
+        </w:rPr>
+        <w:t>統計分析</w:t>
+      </w:r>
+    </w:p>
+    <w:p>
+      <w:pPr>
+        <w:spacing w:before="120" w:beforeAutospacing="1" w:after="120" w:afterAutospacing="1"/>
+        <w:ind w:left="720"/>
+        <w:rPr>
+          <w:rFonts w:ascii="Times New Roman" w:eastAsia="標楷體" w:hAnsi="Times New Roman" w:cs="Times New Roman" w:hint="eastAsia"/>
+        </w:rPr>
+      </w:pPr>
+      <w:r>
+        <w:rPr>
+          <w:rFonts w:ascii="Times New Roman" w:eastAsia="標楷體" w:hAnsi="Times New Roman" w:cs="Times New Roman" w:hint="eastAsia"/>
+        </w:rPr>
+        <w:t>須說明統計分析之數學模型，以及輸出入之資料格式。</w:t>
+      </w:r>
+    </w:p>
+    <w:p>
+      <w:pPr>
+        <w:numPr>
+          <w:ilvl w:val="0"/>
+          <w:numId w:val="8"/>
+        </w:numPr>
+        <w:spacing w:before="120" w:after="120"/>
+        <w:rPr>
+          <w:rFonts w:ascii="Times New Roman" w:eastAsia="標楷體" w:hAnsi="Times New Roman" w:cs="Times New Roman" w:hint="eastAsia"/>
+        </w:rPr>
+      </w:pPr>
+      <w:r>
+        <w:rPr>
+          <w:rStyle w:val="a7"/>
+          <w:rFonts w:ascii="Times New Roman" w:eastAsia="標楷體" w:hAnsi="Times New Roman" w:cs="Times New Roman" w:hint="eastAsia"/>
+        </w:rPr>
+        <w:t>時間序列模型</w:t>
+      </w:r>
+    </w:p>
+    <w:p>
+      <w:pPr>
+        <w:spacing w:before="120" w:beforeAutospacing="1" w:after="120" w:afterAutospacing="1"/>
+        <w:ind w:left="720"/>
+        <w:rPr>
+          <w:rFonts w:ascii="Times New Roman" w:eastAsia="標楷體" w:hAnsi="Times New Roman" w:cs="Times New Roman" w:hint="eastAsia"/>
+        </w:rPr>
+      </w:pPr>
+      <w:r>
+        <w:rPr>
+          <w:rFonts w:ascii="Times New Roman" w:eastAsia="標楷體" w:hAnsi="Times New Roman" w:cs="Times New Roman" w:hint="eastAsia"/>
+        </w:rPr>
+        <w:t>須說明所採用之時間序列模型，包含數學基礎、演算法與回測之統計分析結果。</w:t>
+      </w:r>
+    </w:p>
+    <w:p>
+      <w:pPr>
+        <w:spacing w:before="120" w:after="120"/>
+        <w:rPr>
+          <w:rFonts w:ascii="Times New Roman" w:eastAsia="標楷體" w:hAnsi="Times New Roman" w:cs="Times New Roman" w:hint="eastAsia"/>
+        </w:rPr>
+      </w:pPr>
+      <w:r>
+        <w:rPr>
+          <w:rFonts w:ascii="Times New Roman" w:eastAsia="標楷體" w:hAnsi="Times New Roman" w:cs="Times New Roman" w:hint="eastAsia"/>
+        </w:rPr>
+        <w:pict w14:anchorId="03589B0F">
           <v:rect id="_x0000_i1027" style="width:0;height:1.5pt" o:hralign="center" o:hrstd="t" o:hr="t" fillcolor="#a0a0a0" stroked="f"/>
         </w:pict>
       </w:r>
@@ -1154,7 +1597,6 @@
                 <w:sz w:val="22"/>
                 <w:szCs w:val="22"/>
               </w:rPr>
-              <w:lastRenderedPageBreak/>
               <w:t>系統效能優化</w:t>
             </w:r>
           </w:p>
@@ -1359,7 +1801,7 @@
         <w:rPr>
           <w:rFonts w:ascii="Times New Roman" w:eastAsia="標楷體" w:hAnsi="Times New Roman" w:cs="Times New Roman" w:hint="eastAsia"/>
         </w:rPr>
-        <w:pict w14:anchorId="161C32FA">
+        <w:pict w14:anchorId="79412FDD">
           <v:rect id="_x0000_i1028" style="width:0;height:1.5pt" o:hralign="center" o:hrstd="t" o:hr="t" fillcolor="#a0a0a0" stroked="f"/>
         </w:pict>
       </w:r>
@@ -1424,9 +1866,9 @@
       <w:pPr>
         <w:numPr>
           <w:ilvl w:val="0"/>
-          <w:numId w:val="8"/>
+          <w:numId w:val="9"/>
         </w:numPr>
-        <w:spacing w:beforeLines="0" w:before="120" w:afterLines="0" w:after="120"/>
+        <w:spacing w:before="120" w:after="120"/>
         <w:rPr>
           <w:rFonts w:ascii="Times New Roman" w:eastAsia="標楷體" w:hAnsi="Times New Roman" w:cs="Times New Roman" w:hint="eastAsia"/>
         </w:rPr>
@@ -1452,9 +1894,9 @@
       <w:pPr>
         <w:numPr>
           <w:ilvl w:val="0"/>
-          <w:numId w:val="8"/>
+          <w:numId w:val="9"/>
         </w:numPr>
-        <w:spacing w:beforeLines="0" w:before="120" w:afterLines="0" w:after="120"/>
+        <w:spacing w:before="120" w:after="120"/>
         <w:rPr>
           <w:rFonts w:ascii="Times New Roman" w:eastAsia="標楷體" w:hAnsi="Times New Roman" w:cs="Times New Roman" w:hint="eastAsia"/>
         </w:rPr>
@@ -1480,9 +1922,9 @@
       <w:pPr>
         <w:numPr>
           <w:ilvl w:val="0"/>
-          <w:numId w:val="8"/>
+          <w:numId w:val="9"/>
         </w:numPr>
-        <w:spacing w:beforeLines="0" w:before="120" w:afterLines="0" w:after="120"/>
+        <w:spacing w:before="120" w:after="120"/>
         <w:rPr>
           <w:rFonts w:ascii="Times New Roman" w:eastAsia="標楷體" w:hAnsi="Times New Roman" w:cs="Times New Roman" w:hint="eastAsia"/>
         </w:rPr>
@@ -1550,9 +1992,8 @@
           <w:rFonts w:ascii="Times New Roman" w:eastAsia="標楷體" w:hAnsi="Times New Roman" w:cs="Times New Roman"/>
           <w:noProof/>
         </w:rPr>
-        <w:lastRenderedPageBreak/>
         <w:drawing>
-          <wp:inline distT="0" distB="0" distL="0" distR="0" wp14:anchorId="09475ABA" wp14:editId="2382697B">
+          <wp:inline distT="0" distB="0" distL="0" distR="0" wp14:anchorId="389B38A6" wp14:editId="35D8F838">
             <wp:extent cx="2637155" cy="2637155"/>
             <wp:effectExtent l="0" t="0" r="0" b="0"/>
             <wp:docPr id="5" name="圖片 5"/>
@@ -1612,8 +2053,7 @@
         <w:rPr>
           <w:rFonts w:ascii="Times New Roman" w:eastAsia="標楷體" w:hAnsi="Times New Roman" w:cs="Times New Roman" w:hint="eastAsia"/>
         </w:rPr>
-        <w:lastRenderedPageBreak/>
-        <w:pict w14:anchorId="52DC666E">
+        <w:pict w14:anchorId="54D631F0">
           <v:rect id="_x0000_i1029" style="width:0;height:1.5pt" o:hralign="center" o:hrstd="t" o:hr="t" fillcolor="#a0a0a0" stroked="f"/>
         </w:pict>
       </w:r>
@@ -1692,9 +2132,9 @@
       <w:pPr>
         <w:numPr>
           <w:ilvl w:val="0"/>
-          <w:numId w:val="9"/>
+          <w:numId w:val="10"/>
         </w:numPr>
-        <w:spacing w:beforeLines="0" w:before="120" w:afterLines="0" w:after="120"/>
+        <w:spacing w:before="120" w:after="120"/>
         <w:rPr>
           <w:rFonts w:ascii="Times New Roman" w:eastAsia="標楷體" w:hAnsi="Times New Roman" w:cs="Times New Roman" w:hint="eastAsia"/>
         </w:rPr>
@@ -1710,9 +2150,9 @@
       <w:pPr>
         <w:numPr>
           <w:ilvl w:val="0"/>
-          <w:numId w:val="9"/>
+          <w:numId w:val="10"/>
         </w:numPr>
-        <w:spacing w:beforeLines="0" w:before="120" w:afterLines="0" w:after="120"/>
+        <w:spacing w:before="120" w:after="120"/>
         <w:rPr>
           <w:rFonts w:ascii="Times New Roman" w:eastAsia="標楷體" w:hAnsi="Times New Roman" w:cs="Times New Roman" w:hint="eastAsia"/>
         </w:rPr>
@@ -1728,9 +2168,9 @@
       <w:pPr>
         <w:numPr>
           <w:ilvl w:val="0"/>
-          <w:numId w:val="9"/>
+          <w:numId w:val="10"/>
         </w:numPr>
-        <w:spacing w:beforeLines="0" w:before="120" w:afterLines="0" w:after="120"/>
+        <w:spacing w:before="120" w:after="120"/>
         <w:rPr>
           <w:rFonts w:ascii="Times New Roman" w:eastAsia="標楷體" w:hAnsi="Times New Roman" w:cs="Times New Roman" w:hint="eastAsia"/>
         </w:rPr>
@@ -1779,9 +2219,9 @@
       <w:pPr>
         <w:numPr>
           <w:ilvl w:val="0"/>
-          <w:numId w:val="10"/>
+          <w:numId w:val="11"/>
         </w:numPr>
-        <w:spacing w:beforeLines="0" w:before="120" w:afterLines="0" w:after="120"/>
+        <w:spacing w:before="120" w:after="120"/>
         <w:rPr>
           <w:rFonts w:ascii="Times New Roman" w:eastAsia="標楷體" w:hAnsi="Times New Roman" w:cs="Times New Roman" w:hint="eastAsia"/>
         </w:rPr>
@@ -1809,9 +2249,9 @@
       <w:pPr>
         <w:numPr>
           <w:ilvl w:val="0"/>
-          <w:numId w:val="10"/>
+          <w:numId w:val="11"/>
         </w:numPr>
-        <w:spacing w:beforeLines="0" w:before="120" w:afterLines="0" w:after="120"/>
+        <w:spacing w:before="120" w:after="120"/>
         <w:rPr>
           <w:rFonts w:ascii="Times New Roman" w:eastAsia="標楷體" w:hAnsi="Times New Roman" w:cs="Times New Roman" w:hint="eastAsia"/>
         </w:rPr>
@@ -1839,9 +2279,9 @@
       <w:pPr>
         <w:numPr>
           <w:ilvl w:val="0"/>
-          <w:numId w:val="10"/>
+          <w:numId w:val="11"/>
         </w:numPr>
-        <w:spacing w:beforeLines="0" w:before="120" w:afterLines="0" w:after="120"/>
+        <w:spacing w:before="120" w:after="120"/>
         <w:rPr>
           <w:rFonts w:ascii="Times New Roman" w:eastAsia="標楷體" w:hAnsi="Times New Roman" w:cs="Times New Roman" w:hint="eastAsia"/>
         </w:rPr>
@@ -1876,7 +2316,7 @@
         <w:rPr>
           <w:rFonts w:ascii="Times New Roman" w:eastAsia="標楷體" w:hAnsi="Times New Roman" w:cs="Times New Roman" w:hint="eastAsia"/>
         </w:rPr>
-        <w:pict w14:anchorId="6C5259FB">
+        <w:pict w14:anchorId="38469962">
           <v:rect id="_x0000_i1030" style="width:0;height:1.5pt" o:hralign="center" o:hrstd="t" o:hr="t" fillcolor="#a0a0a0" stroked="f"/>
         </w:pict>
       </w:r>
@@ -2053,7 +2493,7 @@
         <w:rPr>
           <w:rFonts w:ascii="Times New Roman" w:eastAsia="標楷體" w:hAnsi="Times New Roman" w:cs="Times New Roman" w:hint="eastAsia"/>
         </w:rPr>
-        <w:pict w14:anchorId="2E52F216">
+        <w:pict w14:anchorId="07770C3D">
           <v:rect id="_x0000_i1031" style="width:0;height:1.5pt" o:hralign="center" o:hrstd="t" o:hr="t" fillcolor="#a0a0a0" stroked="f"/>
         </w:pict>
       </w:r>
@@ -2226,7 +2666,7 @@
         <w:rPr>
           <w:rFonts w:ascii="Times New Roman" w:eastAsia="標楷體" w:hAnsi="Times New Roman" w:cs="Times New Roman" w:hint="eastAsia"/>
         </w:rPr>
-        <w:pict w14:anchorId="3F1E123B">
+        <w:pict w14:anchorId="7D1D2625">
           <v:rect id="_x0000_i1032" style="width:0;height:1.5pt" o:hralign="center" o:hrstd="t" o:hr="t" fillcolor="#a0a0a0" stroked="f"/>
         </w:pict>
       </w:r>
@@ -2281,9 +2721,9 @@
       <w:pPr>
         <w:numPr>
           <w:ilvl w:val="0"/>
-          <w:numId w:val="11"/>
+          <w:numId w:val="12"/>
         </w:numPr>
-        <w:spacing w:beforeLines="0" w:before="120" w:beforeAutospacing="1" w:afterLines="0" w:after="120" w:afterAutospacing="1"/>
+        <w:spacing w:before="120" w:after="120"/>
         <w:rPr>
           <w:rFonts w:ascii="Times New Roman" w:eastAsia="標楷體" w:hAnsi="Times New Roman" w:cs="Times New Roman" w:hint="eastAsia"/>
         </w:rPr>
@@ -2315,7 +2755,7 @@
       <w:hyperlink w:anchor="footnote-ref-ref1" w:history="1">
         <w:r>
           <w:rPr>
-            <w:rFonts w:ascii="Times New Roman" w:eastAsia="標楷體" w:hAnsi="Times New Roman" w:cs="Times New Roman"/>
+            <w:rFonts w:ascii="Segoe UI Emoji" w:eastAsia="標楷體" w:hAnsi="Segoe UI Emoji" w:cs="Segoe UI Emoji"/>
             <w:color w:val="0066CC"/>
             <w:u w:val="single"/>
           </w:rPr>
@@ -2807,13 +3247,13 @@
     </w:lvl>
   </w:abstractNum>
   <w:abstractNum w:abstractNumId="2" w15:restartNumberingAfterBreak="0">
-    <w:nsid w:val="11CA31DC"/>
+    <w:nsid w:val="0EB26341"/>
     <w:multiLevelType w:val="multilevel"/>
-    <w:tmpl w:val="27962850"/>
+    <w:tmpl w:val="0896D4B4"/>
     <w:lvl w:ilvl="0">
       <w:start w:val="1"/>
-      <w:numFmt w:val="bullet"/>
-      <w:lvlText w:val=""/>
+      <w:numFmt w:val="decimal"/>
+      <w:lvlText w:val="%1."/>
       <w:lvlJc w:val="left"/>
       <w:pPr>
         <w:tabs>
@@ -2821,15 +3261,11 @@
         </w:tabs>
         <w:ind w:left="720" w:hanging="360"/>
       </w:pPr>
-      <w:rPr>
-        <w:rFonts w:ascii="Symbol" w:hAnsi="Symbol" w:hint="default"/>
-        <w:sz w:val="20"/>
-      </w:rPr>
     </w:lvl>
     <w:lvl w:ilvl="1" w:tentative="1">
       <w:start w:val="1"/>
-      <w:numFmt w:val="bullet"/>
-      <w:lvlText w:val="o"/>
+      <w:numFmt w:val="decimal"/>
+      <w:lvlText w:val="%2."/>
       <w:lvlJc w:val="left"/>
       <w:pPr>
         <w:tabs>
@@ -2837,15 +3273,11 @@
         </w:tabs>
         <w:ind w:left="1440" w:hanging="360"/>
       </w:pPr>
-      <w:rPr>
-        <w:rFonts w:ascii="Courier New" w:hAnsi="Courier New" w:hint="default"/>
-        <w:sz w:val="20"/>
-      </w:rPr>
     </w:lvl>
     <w:lvl w:ilvl="2" w:tentative="1">
       <w:start w:val="1"/>
-      <w:numFmt w:val="bullet"/>
-      <w:lvlText w:val=""/>
+      <w:numFmt w:val="decimal"/>
+      <w:lvlText w:val="%3."/>
       <w:lvlJc w:val="left"/>
       <w:pPr>
         <w:tabs>
@@ -2853,15 +3285,11 @@
         </w:tabs>
         <w:ind w:left="2160" w:hanging="360"/>
       </w:pPr>
-      <w:rPr>
-        <w:rFonts w:ascii="Wingdings" w:hAnsi="Wingdings" w:hint="default"/>
-        <w:sz w:val="20"/>
-      </w:rPr>
     </w:lvl>
     <w:lvl w:ilvl="3" w:tentative="1">
       <w:start w:val="1"/>
-      <w:numFmt w:val="bullet"/>
-      <w:lvlText w:val=""/>
+      <w:numFmt w:val="decimal"/>
+      <w:lvlText w:val="%4."/>
       <w:lvlJc w:val="left"/>
       <w:pPr>
         <w:tabs>
@@ -2869,15 +3297,11 @@
         </w:tabs>
         <w:ind w:left="2880" w:hanging="360"/>
       </w:pPr>
-      <w:rPr>
-        <w:rFonts w:ascii="Wingdings" w:hAnsi="Wingdings" w:hint="default"/>
-        <w:sz w:val="20"/>
-      </w:rPr>
     </w:lvl>
     <w:lvl w:ilvl="4" w:tentative="1">
       <w:start w:val="1"/>
-      <w:numFmt w:val="bullet"/>
-      <w:lvlText w:val=""/>
+      <w:numFmt w:val="decimal"/>
+      <w:lvlText w:val="%5."/>
       <w:lvlJc w:val="left"/>
       <w:pPr>
         <w:tabs>
@@ -2885,15 +3309,11 @@
         </w:tabs>
         <w:ind w:left="3600" w:hanging="360"/>
       </w:pPr>
-      <w:rPr>
-        <w:rFonts w:ascii="Wingdings" w:hAnsi="Wingdings" w:hint="default"/>
-        <w:sz w:val="20"/>
-      </w:rPr>
     </w:lvl>
     <w:lvl w:ilvl="5" w:tentative="1">
       <w:start w:val="1"/>
-      <w:numFmt w:val="bullet"/>
-      <w:lvlText w:val=""/>
+      <w:numFmt w:val="decimal"/>
+      <w:lvlText w:val="%6."/>
       <w:lvlJc w:val="left"/>
       <w:pPr>
         <w:tabs>
@@ -2901,15 +3321,11 @@
         </w:tabs>
         <w:ind w:left="4320" w:hanging="360"/>
       </w:pPr>
-      <w:rPr>
-        <w:rFonts w:ascii="Wingdings" w:hAnsi="Wingdings" w:hint="default"/>
-        <w:sz w:val="20"/>
-      </w:rPr>
     </w:lvl>
     <w:lvl w:ilvl="6" w:tentative="1">
       <w:start w:val="1"/>
-      <w:numFmt w:val="bullet"/>
-      <w:lvlText w:val=""/>
+      <w:numFmt w:val="decimal"/>
+      <w:lvlText w:val="%7."/>
       <w:lvlJc w:val="left"/>
       <w:pPr>
         <w:tabs>
@@ -2917,15 +3333,11 @@
         </w:tabs>
         <w:ind w:left="5040" w:hanging="360"/>
       </w:pPr>
-      <w:rPr>
-        <w:rFonts w:ascii="Wingdings" w:hAnsi="Wingdings" w:hint="default"/>
-        <w:sz w:val="20"/>
-      </w:rPr>
     </w:lvl>
     <w:lvl w:ilvl="7" w:tentative="1">
       <w:start w:val="1"/>
-      <w:numFmt w:val="bullet"/>
-      <w:lvlText w:val=""/>
+      <w:numFmt w:val="decimal"/>
+      <w:lvlText w:val="%8."/>
       <w:lvlJc w:val="left"/>
       <w:pPr>
         <w:tabs>
@@ -2933,15 +3345,11 @@
         </w:tabs>
         <w:ind w:left="5760" w:hanging="360"/>
       </w:pPr>
-      <w:rPr>
-        <w:rFonts w:ascii="Wingdings" w:hAnsi="Wingdings" w:hint="default"/>
-        <w:sz w:val="20"/>
-      </w:rPr>
     </w:lvl>
     <w:lvl w:ilvl="8" w:tentative="1">
       <w:start w:val="1"/>
-      <w:numFmt w:val="bullet"/>
-      <w:lvlText w:val=""/>
+      <w:numFmt w:val="decimal"/>
+      <w:lvlText w:val="%9."/>
       <w:lvlJc w:val="left"/>
       <w:pPr>
         <w:tabs>
@@ -2949,20 +3357,16 @@
         </w:tabs>
         <w:ind w:left="6480" w:hanging="360"/>
       </w:pPr>
-      <w:rPr>
-        <w:rFonts w:ascii="Wingdings" w:hAnsi="Wingdings" w:hint="default"/>
-        <w:sz w:val="20"/>
-      </w:rPr>
     </w:lvl>
   </w:abstractNum>
   <w:abstractNum w:abstractNumId="3" w15:restartNumberingAfterBreak="0">
-    <w:nsid w:val="12810C53"/>
+    <w:nsid w:val="146F089C"/>
     <w:multiLevelType w:val="multilevel"/>
-    <w:tmpl w:val="E6EC9A4E"/>
+    <w:tmpl w:val="EC2026C6"/>
     <w:lvl w:ilvl="0">
       <w:start w:val="1"/>
-      <w:numFmt w:val="bullet"/>
-      <w:lvlText w:val=""/>
+      <w:numFmt w:val="decimal"/>
+      <w:lvlText w:val="%1."/>
       <w:lvlJc w:val="left"/>
       <w:pPr>
         <w:tabs>
@@ -2970,15 +3374,11 @@
         </w:tabs>
         <w:ind w:left="720" w:hanging="360"/>
       </w:pPr>
-      <w:rPr>
-        <w:rFonts w:ascii="Symbol" w:hAnsi="Symbol" w:hint="default"/>
-        <w:sz w:val="20"/>
-      </w:rPr>
     </w:lvl>
     <w:lvl w:ilvl="1" w:tentative="1">
       <w:start w:val="1"/>
-      <w:numFmt w:val="bullet"/>
-      <w:lvlText w:val="o"/>
+      <w:numFmt w:val="decimal"/>
+      <w:lvlText w:val="%2."/>
       <w:lvlJc w:val="left"/>
       <w:pPr>
         <w:tabs>
@@ -2986,15 +3386,11 @@
         </w:tabs>
         <w:ind w:left="1440" w:hanging="360"/>
       </w:pPr>
-      <w:rPr>
-        <w:rFonts w:ascii="Courier New" w:hAnsi="Courier New" w:hint="default"/>
-        <w:sz w:val="20"/>
-      </w:rPr>
     </w:lvl>
     <w:lvl w:ilvl="2" w:tentative="1">
       <w:start w:val="1"/>
-      <w:numFmt w:val="bullet"/>
-      <w:lvlText w:val=""/>
+      <w:numFmt w:val="decimal"/>
+      <w:lvlText w:val="%3."/>
       <w:lvlJc w:val="left"/>
       <w:pPr>
         <w:tabs>
@@ -3002,15 +3398,11 @@
         </w:tabs>
         <w:ind w:left="2160" w:hanging="360"/>
       </w:pPr>
-      <w:rPr>
-        <w:rFonts w:ascii="Wingdings" w:hAnsi="Wingdings" w:hint="default"/>
-        <w:sz w:val="20"/>
-      </w:rPr>
     </w:lvl>
     <w:lvl w:ilvl="3" w:tentative="1">
       <w:start w:val="1"/>
-      <w:numFmt w:val="bullet"/>
-      <w:lvlText w:val=""/>
+      <w:numFmt w:val="decimal"/>
+      <w:lvlText w:val="%4."/>
       <w:lvlJc w:val="left"/>
       <w:pPr>
         <w:tabs>
@@ -3018,15 +3410,11 @@
         </w:tabs>
         <w:ind w:left="2880" w:hanging="360"/>
       </w:pPr>
-      <w:rPr>
-        <w:rFonts w:ascii="Wingdings" w:hAnsi="Wingdings" w:hint="default"/>
-        <w:sz w:val="20"/>
-      </w:rPr>
     </w:lvl>
     <w:lvl w:ilvl="4" w:tentative="1">
       <w:start w:val="1"/>
-      <w:numFmt w:val="bullet"/>
-      <w:lvlText w:val=""/>
+      <w:numFmt w:val="decimal"/>
+      <w:lvlText w:val="%5."/>
       <w:lvlJc w:val="left"/>
       <w:pPr>
         <w:tabs>
@@ -3034,15 +3422,11 @@
         </w:tabs>
         <w:ind w:left="3600" w:hanging="360"/>
       </w:pPr>
-      <w:rPr>
-        <w:rFonts w:ascii="Wingdings" w:hAnsi="Wingdings" w:hint="default"/>
-        <w:sz w:val="20"/>
-      </w:rPr>
     </w:lvl>
     <w:lvl w:ilvl="5" w:tentative="1">
       <w:start w:val="1"/>
-      <w:numFmt w:val="bullet"/>
-      <w:lvlText w:val=""/>
+      <w:numFmt w:val="decimal"/>
+      <w:lvlText w:val="%6."/>
       <w:lvlJc w:val="left"/>
       <w:pPr>
         <w:tabs>
@@ -3050,15 +3434,11 @@
         </w:tabs>
         <w:ind w:left="4320" w:hanging="360"/>
       </w:pPr>
-      <w:rPr>
-        <w:rFonts w:ascii="Wingdings" w:hAnsi="Wingdings" w:hint="default"/>
-        <w:sz w:val="20"/>
-      </w:rPr>
     </w:lvl>
     <w:lvl w:ilvl="6" w:tentative="1">
       <w:start w:val="1"/>
-      <w:numFmt w:val="bullet"/>
-      <w:lvlText w:val=""/>
+      <w:numFmt w:val="decimal"/>
+      <w:lvlText w:val="%7."/>
       <w:lvlJc w:val="left"/>
       <w:pPr>
         <w:tabs>
@@ -3066,15 +3446,11 @@
         </w:tabs>
         <w:ind w:left="5040" w:hanging="360"/>
       </w:pPr>
-      <w:rPr>
-        <w:rFonts w:ascii="Wingdings" w:hAnsi="Wingdings" w:hint="default"/>
-        <w:sz w:val="20"/>
-      </w:rPr>
     </w:lvl>
     <w:lvl w:ilvl="7" w:tentative="1">
       <w:start w:val="1"/>
-      <w:numFmt w:val="bullet"/>
-      <w:lvlText w:val=""/>
+      <w:numFmt w:val="decimal"/>
+      <w:lvlText w:val="%8."/>
       <w:lvlJc w:val="left"/>
       <w:pPr>
         <w:tabs>
@@ -3082,15 +3458,11 @@
         </w:tabs>
         <w:ind w:left="5760" w:hanging="360"/>
       </w:pPr>
-      <w:rPr>
-        <w:rFonts w:ascii="Wingdings" w:hAnsi="Wingdings" w:hint="default"/>
-        <w:sz w:val="20"/>
-      </w:rPr>
     </w:lvl>
     <w:lvl w:ilvl="8" w:tentative="1">
       <w:start w:val="1"/>
-      <w:numFmt w:val="bullet"/>
-      <w:lvlText w:val=""/>
+      <w:numFmt w:val="decimal"/>
+      <w:lvlText w:val="%9."/>
       <w:lvlJc w:val="left"/>
       <w:pPr>
         <w:tabs>
@@ -3098,20 +3470,16 @@
         </w:tabs>
         <w:ind w:left="6480" w:hanging="360"/>
       </w:pPr>
-      <w:rPr>
-        <w:rFonts w:ascii="Wingdings" w:hAnsi="Wingdings" w:hint="default"/>
-        <w:sz w:val="20"/>
-      </w:rPr>
     </w:lvl>
   </w:abstractNum>
   <w:abstractNum w:abstractNumId="4" w15:restartNumberingAfterBreak="0">
-    <w:nsid w:val="3CB7697E"/>
+    <w:nsid w:val="17677DDB"/>
     <w:multiLevelType w:val="multilevel"/>
-    <w:tmpl w:val="875C5A9C"/>
+    <w:tmpl w:val="30E41B1E"/>
     <w:lvl w:ilvl="0">
       <w:start w:val="1"/>
-      <w:numFmt w:val="bullet"/>
-      <w:lvlText w:val=""/>
+      <w:numFmt w:val="decimal"/>
+      <w:lvlText w:val="%1."/>
       <w:lvlJc w:val="left"/>
       <w:pPr>
         <w:tabs>
@@ -3119,12 +3487,8 @@
         </w:tabs>
         <w:ind w:left="720" w:hanging="360"/>
       </w:pPr>
-      <w:rPr>
-        <w:rFonts w:ascii="Symbol" w:hAnsi="Symbol" w:hint="default"/>
-        <w:sz w:val="20"/>
-      </w:rPr>
-    </w:lvl>
-    <w:lvl w:ilvl="1" w:tentative="1">
+    </w:lvl>
+    <w:lvl w:ilvl="1">
       <w:start w:val="1"/>
       <w:numFmt w:val="bullet"/>
       <w:lvlText w:val="o"/>
@@ -3140,7 +3504,7 @@
         <w:sz w:val="20"/>
       </w:rPr>
     </w:lvl>
-    <w:lvl w:ilvl="2" w:tentative="1">
+    <w:lvl w:ilvl="2">
       <w:start w:val="1"/>
       <w:numFmt w:val="bullet"/>
       <w:lvlText w:val=""/>
@@ -3158,8 +3522,8 @@
     </w:lvl>
     <w:lvl w:ilvl="3" w:tentative="1">
       <w:start w:val="1"/>
-      <w:numFmt w:val="bullet"/>
-      <w:lvlText w:val=""/>
+      <w:numFmt w:val="decimal"/>
+      <w:lvlText w:val="%4."/>
       <w:lvlJc w:val="left"/>
       <w:pPr>
         <w:tabs>
@@ -3167,15 +3531,11 @@
         </w:tabs>
         <w:ind w:left="2880" w:hanging="360"/>
       </w:pPr>
-      <w:rPr>
-        <w:rFonts w:ascii="Wingdings" w:hAnsi="Wingdings" w:hint="default"/>
-        <w:sz w:val="20"/>
-      </w:rPr>
     </w:lvl>
     <w:lvl w:ilvl="4" w:tentative="1">
       <w:start w:val="1"/>
-      <w:numFmt w:val="bullet"/>
-      <w:lvlText w:val=""/>
+      <w:numFmt w:val="decimal"/>
+      <w:lvlText w:val="%5."/>
       <w:lvlJc w:val="left"/>
       <w:pPr>
         <w:tabs>
@@ -3183,15 +3543,11 @@
         </w:tabs>
         <w:ind w:left="3600" w:hanging="360"/>
       </w:pPr>
-      <w:rPr>
-        <w:rFonts w:ascii="Wingdings" w:hAnsi="Wingdings" w:hint="default"/>
-        <w:sz w:val="20"/>
-      </w:rPr>
     </w:lvl>
     <w:lvl w:ilvl="5" w:tentative="1">
       <w:start w:val="1"/>
-      <w:numFmt w:val="bullet"/>
-      <w:lvlText w:val=""/>
+      <w:numFmt w:val="decimal"/>
+      <w:lvlText w:val="%6."/>
       <w:lvlJc w:val="left"/>
       <w:pPr>
         <w:tabs>
@@ -3199,15 +3555,11 @@
         </w:tabs>
         <w:ind w:left="4320" w:hanging="360"/>
       </w:pPr>
-      <w:rPr>
-        <w:rFonts w:ascii="Wingdings" w:hAnsi="Wingdings" w:hint="default"/>
-        <w:sz w:val="20"/>
-      </w:rPr>
     </w:lvl>
     <w:lvl w:ilvl="6" w:tentative="1">
       <w:start w:val="1"/>
-      <w:numFmt w:val="bullet"/>
-      <w:lvlText w:val=""/>
+      <w:numFmt w:val="decimal"/>
+      <w:lvlText w:val="%7."/>
       <w:lvlJc w:val="left"/>
       <w:pPr>
         <w:tabs>
@@ -3215,15 +3567,11 @@
         </w:tabs>
         <w:ind w:left="5040" w:hanging="360"/>
       </w:pPr>
-      <w:rPr>
-        <w:rFonts w:ascii="Wingdings" w:hAnsi="Wingdings" w:hint="default"/>
-        <w:sz w:val="20"/>
-      </w:rPr>
     </w:lvl>
     <w:lvl w:ilvl="7" w:tentative="1">
       <w:start w:val="1"/>
-      <w:numFmt w:val="bullet"/>
-      <w:lvlText w:val=""/>
+      <w:numFmt w:val="decimal"/>
+      <w:lvlText w:val="%8."/>
       <w:lvlJc w:val="left"/>
       <w:pPr>
         <w:tabs>
@@ -3231,15 +3579,11 @@
         </w:tabs>
         <w:ind w:left="5760" w:hanging="360"/>
       </w:pPr>
-      <w:rPr>
-        <w:rFonts w:ascii="Wingdings" w:hAnsi="Wingdings" w:hint="default"/>
-        <w:sz w:val="20"/>
-      </w:rPr>
     </w:lvl>
     <w:lvl w:ilvl="8" w:tentative="1">
       <w:start w:val="1"/>
-      <w:numFmt w:val="bullet"/>
-      <w:lvlText w:val=""/>
+      <w:numFmt w:val="decimal"/>
+      <w:lvlText w:val="%9."/>
       <w:lvlJc w:val="left"/>
       <w:pPr>
         <w:tabs>
@@ -3247,16 +3591,12 @@
         </w:tabs>
         <w:ind w:left="6480" w:hanging="360"/>
       </w:pPr>
-      <w:rPr>
-        <w:rFonts w:ascii="Wingdings" w:hAnsi="Wingdings" w:hint="default"/>
-        <w:sz w:val="20"/>
-      </w:rPr>
     </w:lvl>
   </w:abstractNum>
   <w:abstractNum w:abstractNumId="5" w15:restartNumberingAfterBreak="0">
-    <w:nsid w:val="4092726F"/>
+    <w:nsid w:val="21805941"/>
     <w:multiLevelType w:val="multilevel"/>
-    <w:tmpl w:val="9A703306"/>
+    <w:tmpl w:val="AA76082C"/>
     <w:lvl w:ilvl="0">
       <w:start w:val="1"/>
       <w:numFmt w:val="bullet"/>
@@ -3403,13 +3743,13 @@
     </w:lvl>
   </w:abstractNum>
   <w:abstractNum w:abstractNumId="6" w15:restartNumberingAfterBreak="0">
-    <w:nsid w:val="59D21BE8"/>
+    <w:nsid w:val="527935D9"/>
     <w:multiLevelType w:val="multilevel"/>
-    <w:tmpl w:val="A562227C"/>
+    <w:tmpl w:val="1D4074A6"/>
     <w:lvl w:ilvl="0">
       <w:start w:val="1"/>
-      <w:numFmt w:val="decimal"/>
-      <w:lvlText w:val="%1."/>
+      <w:numFmt w:val="bullet"/>
+      <w:lvlText w:val=""/>
       <w:lvlJc w:val="left"/>
       <w:pPr>
         <w:tabs>
@@ -3417,11 +3757,15 @@
         </w:tabs>
         <w:ind w:left="720" w:hanging="360"/>
       </w:pPr>
+      <w:rPr>
+        <w:rFonts w:ascii="Symbol" w:hAnsi="Symbol" w:hint="default"/>
+        <w:sz w:val="20"/>
+      </w:rPr>
     </w:lvl>
     <w:lvl w:ilvl="1" w:tentative="1">
       <w:start w:val="1"/>
-      <w:numFmt w:val="decimal"/>
-      <w:lvlText w:val="%2."/>
+      <w:numFmt w:val="bullet"/>
+      <w:lvlText w:val="o"/>
       <w:lvlJc w:val="left"/>
       <w:pPr>
         <w:tabs>
@@ -3429,11 +3773,15 @@
         </w:tabs>
         <w:ind w:left="1440" w:hanging="360"/>
       </w:pPr>
+      <w:rPr>
+        <w:rFonts w:ascii="Courier New" w:hAnsi="Courier New" w:hint="default"/>
+        <w:sz w:val="20"/>
+      </w:rPr>
     </w:lvl>
     <w:lvl w:ilvl="2" w:tentative="1">
       <w:start w:val="1"/>
-      <w:numFmt w:val="decimal"/>
-      <w:lvlText w:val="%3."/>
+      <w:numFmt w:val="bullet"/>
+      <w:lvlText w:val=""/>
       <w:lvlJc w:val="left"/>
       <w:pPr>
         <w:tabs>
@@ -3441,11 +3789,15 @@
         </w:tabs>
         <w:ind w:left="2160" w:hanging="360"/>
       </w:pPr>
+      <w:rPr>
+        <w:rFonts w:ascii="Wingdings" w:hAnsi="Wingdings" w:hint="default"/>
+        <w:sz w:val="20"/>
+      </w:rPr>
     </w:lvl>
     <w:lvl w:ilvl="3" w:tentative="1">
       <w:start w:val="1"/>
-      <w:numFmt w:val="decimal"/>
-      <w:lvlText w:val="%4."/>
+      <w:numFmt w:val="bullet"/>
+      <w:lvlText w:val=""/>
       <w:lvlJc w:val="left"/>
       <w:pPr>
         <w:tabs>
@@ -3453,11 +3805,15 @@
         </w:tabs>
         <w:ind w:left="2880" w:hanging="360"/>
       </w:pPr>
+      <w:rPr>
+        <w:rFonts w:ascii="Wingdings" w:hAnsi="Wingdings" w:hint="default"/>
+        <w:sz w:val="20"/>
+      </w:rPr>
     </w:lvl>
     <w:lvl w:ilvl="4" w:tentative="1">
       <w:start w:val="1"/>
-      <w:numFmt w:val="decimal"/>
-      <w:lvlText w:val="%5."/>
+      <w:numFmt w:val="bullet"/>
+      <w:lvlText w:val=""/>
       <w:lvlJc w:val="left"/>
       <w:pPr>
         <w:tabs>
@@ -3465,11 +3821,15 @@
         </w:tabs>
         <w:ind w:left="3600" w:hanging="360"/>
       </w:pPr>
+      <w:rPr>
+        <w:rFonts w:ascii="Wingdings" w:hAnsi="Wingdings" w:hint="default"/>
+        <w:sz w:val="20"/>
+      </w:rPr>
     </w:lvl>
     <w:lvl w:ilvl="5" w:tentative="1">
       <w:start w:val="1"/>
-      <w:numFmt w:val="decimal"/>
-      <w:lvlText w:val="%6."/>
+      <w:numFmt w:val="bullet"/>
+      <w:lvlText w:val=""/>
       <w:lvlJc w:val="left"/>
       <w:pPr>
         <w:tabs>
@@ -3477,11 +3837,15 @@
         </w:tabs>
         <w:ind w:left="4320" w:hanging="360"/>
       </w:pPr>
+      <w:rPr>
+        <w:rFonts w:ascii="Wingdings" w:hAnsi="Wingdings" w:hint="default"/>
+        <w:sz w:val="20"/>
+      </w:rPr>
     </w:lvl>
     <w:lvl w:ilvl="6" w:tentative="1">
       <w:start w:val="1"/>
-      <w:numFmt w:val="decimal"/>
-      <w:lvlText w:val="%7."/>
+      <w:numFmt w:val="bullet"/>
+      <w:lvlText w:val=""/>
       <w:lvlJc w:val="left"/>
       <w:pPr>
         <w:tabs>
@@ -3489,11 +3853,15 @@
         </w:tabs>
         <w:ind w:left="5040" w:hanging="360"/>
       </w:pPr>
+      <w:rPr>
+        <w:rFonts w:ascii="Wingdings" w:hAnsi="Wingdings" w:hint="default"/>
+        <w:sz w:val="20"/>
+      </w:rPr>
     </w:lvl>
     <w:lvl w:ilvl="7" w:tentative="1">
       <w:start w:val="1"/>
-      <w:numFmt w:val="decimal"/>
-      <w:lvlText w:val="%8."/>
+      <w:numFmt w:val="bullet"/>
+      <w:lvlText w:val=""/>
       <w:lvlJc w:val="left"/>
       <w:pPr>
         <w:tabs>
@@ -3501,11 +3869,15 @@
         </w:tabs>
         <w:ind w:left="5760" w:hanging="360"/>
       </w:pPr>
+      <w:rPr>
+        <w:rFonts w:ascii="Wingdings" w:hAnsi="Wingdings" w:hint="default"/>
+        <w:sz w:val="20"/>
+      </w:rPr>
     </w:lvl>
     <w:lvl w:ilvl="8" w:tentative="1">
       <w:start w:val="1"/>
-      <w:numFmt w:val="decimal"/>
-      <w:lvlText w:val="%9."/>
+      <w:numFmt w:val="bullet"/>
+      <w:lvlText w:val=""/>
       <w:lvlJc w:val="left"/>
       <w:pPr>
         <w:tabs>
@@ -3513,16 +3885,20 @@
         </w:tabs>
         <w:ind w:left="6480" w:hanging="360"/>
       </w:pPr>
+      <w:rPr>
+        <w:rFonts w:ascii="Wingdings" w:hAnsi="Wingdings" w:hint="default"/>
+        <w:sz w:val="20"/>
+      </w:rPr>
     </w:lvl>
   </w:abstractNum>
   <w:abstractNum w:abstractNumId="7" w15:restartNumberingAfterBreak="0">
-    <w:nsid w:val="5D5E3774"/>
+    <w:nsid w:val="52F24714"/>
     <w:multiLevelType w:val="multilevel"/>
-    <w:tmpl w:val="1A1E545E"/>
+    <w:tmpl w:val="FBAEF01A"/>
     <w:lvl w:ilvl="0">
       <w:start w:val="1"/>
-      <w:numFmt w:val="decimal"/>
-      <w:lvlText w:val="%1."/>
+      <w:numFmt w:val="bullet"/>
+      <w:lvlText w:val=""/>
       <w:lvlJc w:val="left"/>
       <w:pPr>
         <w:tabs>
@@ -3530,11 +3906,15 @@
         </w:tabs>
         <w:ind w:left="720" w:hanging="360"/>
       </w:pPr>
+      <w:rPr>
+        <w:rFonts w:ascii="Symbol" w:hAnsi="Symbol" w:hint="default"/>
+        <w:sz w:val="20"/>
+      </w:rPr>
     </w:lvl>
     <w:lvl w:ilvl="1" w:tentative="1">
       <w:start w:val="1"/>
-      <w:numFmt w:val="decimal"/>
-      <w:lvlText w:val="%2."/>
+      <w:numFmt w:val="bullet"/>
+      <w:lvlText w:val="o"/>
       <w:lvlJc w:val="left"/>
       <w:pPr>
         <w:tabs>
@@ -3542,11 +3922,15 @@
         </w:tabs>
         <w:ind w:left="1440" w:hanging="360"/>
       </w:pPr>
+      <w:rPr>
+        <w:rFonts w:ascii="Courier New" w:hAnsi="Courier New" w:hint="default"/>
+        <w:sz w:val="20"/>
+      </w:rPr>
     </w:lvl>
     <w:lvl w:ilvl="2" w:tentative="1">
       <w:start w:val="1"/>
-      <w:numFmt w:val="decimal"/>
-      <w:lvlText w:val="%3."/>
+      <w:numFmt w:val="bullet"/>
+      <w:lvlText w:val=""/>
       <w:lvlJc w:val="left"/>
       <w:pPr>
         <w:tabs>
@@ -3554,11 +3938,15 @@
         </w:tabs>
         <w:ind w:left="2160" w:hanging="360"/>
       </w:pPr>
+      <w:rPr>
+        <w:rFonts w:ascii="Wingdings" w:hAnsi="Wingdings" w:hint="default"/>
+        <w:sz w:val="20"/>
+      </w:rPr>
     </w:lvl>
     <w:lvl w:ilvl="3" w:tentative="1">
       <w:start w:val="1"/>
-      <w:numFmt w:val="decimal"/>
-      <w:lvlText w:val="%4."/>
+      <w:numFmt w:val="bullet"/>
+      <w:lvlText w:val=""/>
       <w:lvlJc w:val="left"/>
       <w:pPr>
         <w:tabs>
@@ -3566,11 +3954,15 @@
         </w:tabs>
         <w:ind w:left="2880" w:hanging="360"/>
       </w:pPr>
+      <w:rPr>
+        <w:rFonts w:ascii="Wingdings" w:hAnsi="Wingdings" w:hint="default"/>
+        <w:sz w:val="20"/>
+      </w:rPr>
     </w:lvl>
     <w:lvl w:ilvl="4" w:tentative="1">
       <w:start w:val="1"/>
-      <w:numFmt w:val="decimal"/>
-      <w:lvlText w:val="%5."/>
+      <w:numFmt w:val="bullet"/>
+      <w:lvlText w:val=""/>
       <w:lvlJc w:val="left"/>
       <w:pPr>
         <w:tabs>
@@ -3578,11 +3970,15 @@
         </w:tabs>
         <w:ind w:left="3600" w:hanging="360"/>
       </w:pPr>
+      <w:rPr>
+        <w:rFonts w:ascii="Wingdings" w:hAnsi="Wingdings" w:hint="default"/>
+        <w:sz w:val="20"/>
+      </w:rPr>
     </w:lvl>
     <w:lvl w:ilvl="5" w:tentative="1">
       <w:start w:val="1"/>
-      <w:numFmt w:val="decimal"/>
-      <w:lvlText w:val="%6."/>
+      <w:numFmt w:val="bullet"/>
+      <w:lvlText w:val=""/>
       <w:lvlJc w:val="left"/>
       <w:pPr>
         <w:tabs>
@@ -3590,11 +3986,15 @@
         </w:tabs>
         <w:ind w:left="4320" w:hanging="360"/>
       </w:pPr>
+      <w:rPr>
+        <w:rFonts w:ascii="Wingdings" w:hAnsi="Wingdings" w:hint="default"/>
+        <w:sz w:val="20"/>
+      </w:rPr>
     </w:lvl>
     <w:lvl w:ilvl="6" w:tentative="1">
       <w:start w:val="1"/>
-      <w:numFmt w:val="decimal"/>
-      <w:lvlText w:val="%7."/>
+      <w:numFmt w:val="bullet"/>
+      <w:lvlText w:val=""/>
       <w:lvlJc w:val="left"/>
       <w:pPr>
         <w:tabs>
@@ -3602,11 +4002,15 @@
         </w:tabs>
         <w:ind w:left="5040" w:hanging="360"/>
       </w:pPr>
+      <w:rPr>
+        <w:rFonts w:ascii="Wingdings" w:hAnsi="Wingdings" w:hint="default"/>
+        <w:sz w:val="20"/>
+      </w:rPr>
     </w:lvl>
     <w:lvl w:ilvl="7" w:tentative="1">
       <w:start w:val="1"/>
-      <w:numFmt w:val="decimal"/>
-      <w:lvlText w:val="%8."/>
+      <w:numFmt w:val="bullet"/>
+      <w:lvlText w:val=""/>
       <w:lvlJc w:val="left"/>
       <w:pPr>
         <w:tabs>
@@ -3614,11 +4018,15 @@
         </w:tabs>
         <w:ind w:left="5760" w:hanging="360"/>
       </w:pPr>
+      <w:rPr>
+        <w:rFonts w:ascii="Wingdings" w:hAnsi="Wingdings" w:hint="default"/>
+        <w:sz w:val="20"/>
+      </w:rPr>
     </w:lvl>
     <w:lvl w:ilvl="8" w:tentative="1">
       <w:start w:val="1"/>
-      <w:numFmt w:val="decimal"/>
-      <w:lvlText w:val="%9."/>
+      <w:numFmt w:val="bullet"/>
+      <w:lvlText w:val=""/>
       <w:lvlJc w:val="left"/>
       <w:pPr>
         <w:tabs>
@@ -3626,9 +4034,162 @@
         </w:tabs>
         <w:ind w:left="6480" w:hanging="360"/>
       </w:pPr>
+      <w:rPr>
+        <w:rFonts w:ascii="Wingdings" w:hAnsi="Wingdings" w:hint="default"/>
+        <w:sz w:val="20"/>
+      </w:rPr>
     </w:lvl>
   </w:abstractNum>
   <w:abstractNum w:abstractNumId="8" w15:restartNumberingAfterBreak="0">
+    <w:nsid w:val="5F197DA7"/>
+    <w:multiLevelType w:val="multilevel"/>
+    <w:tmpl w:val="6F187CB8"/>
+    <w:lvl w:ilvl="0">
+      <w:start w:val="1"/>
+      <w:numFmt w:val="bullet"/>
+      <w:lvlText w:val=""/>
+      <w:lvlJc w:val="left"/>
+      <w:pPr>
+        <w:tabs>
+          <w:tab w:val="num" w:pos="720"/>
+        </w:tabs>
+        <w:ind w:left="720" w:hanging="360"/>
+      </w:pPr>
+      <w:rPr>
+        <w:rFonts w:ascii="Symbol" w:hAnsi="Symbol" w:hint="default"/>
+        <w:sz w:val="20"/>
+      </w:rPr>
+    </w:lvl>
+    <w:lvl w:ilvl="1">
+      <w:start w:val="1"/>
+      <w:numFmt w:val="bullet"/>
+      <w:lvlText w:val="o"/>
+      <w:lvlJc w:val="left"/>
+      <w:pPr>
+        <w:tabs>
+          <w:tab w:val="num" w:pos="1440"/>
+        </w:tabs>
+        <w:ind w:left="1440" w:hanging="360"/>
+      </w:pPr>
+      <w:rPr>
+        <w:rFonts w:ascii="Courier New" w:hAnsi="Courier New" w:hint="default"/>
+        <w:sz w:val="20"/>
+      </w:rPr>
+    </w:lvl>
+    <w:lvl w:ilvl="2">
+      <w:start w:val="1"/>
+      <w:numFmt w:val="bullet"/>
+      <w:lvlText w:val=""/>
+      <w:lvlJc w:val="left"/>
+      <w:pPr>
+        <w:tabs>
+          <w:tab w:val="num" w:pos="2160"/>
+        </w:tabs>
+        <w:ind w:left="2160" w:hanging="360"/>
+      </w:pPr>
+      <w:rPr>
+        <w:rFonts w:ascii="Wingdings" w:hAnsi="Wingdings" w:hint="default"/>
+        <w:sz w:val="20"/>
+      </w:rPr>
+    </w:lvl>
+    <w:lvl w:ilvl="3" w:tentative="1">
+      <w:start w:val="1"/>
+      <w:numFmt w:val="bullet"/>
+      <w:lvlText w:val=""/>
+      <w:lvlJc w:val="left"/>
+      <w:pPr>
+        <w:tabs>
+          <w:tab w:val="num" w:pos="2880"/>
+        </w:tabs>
+        <w:ind w:left="2880" w:hanging="360"/>
+      </w:pPr>
+      <w:rPr>
+        <w:rFonts w:ascii="Wingdings" w:hAnsi="Wingdings" w:hint="default"/>
+        <w:sz w:val="20"/>
+      </w:rPr>
+    </w:lvl>
+    <w:lvl w:ilvl="4" w:tentative="1">
+      <w:start w:val="1"/>
+      <w:numFmt w:val="bullet"/>
+      <w:lvlText w:val=""/>
+      <w:lvlJc w:val="left"/>
+      <w:pPr>
+        <w:tabs>
+          <w:tab w:val="num" w:pos="3600"/>
+        </w:tabs>
+        <w:ind w:left="3600" w:hanging="360"/>
+      </w:pPr>
+      <w:rPr>
+        <w:rFonts w:ascii="Wingdings" w:hAnsi="Wingdings" w:hint="default"/>
+        <w:sz w:val="20"/>
+      </w:rPr>
+    </w:lvl>
+    <w:lvl w:ilvl="5" w:tentative="1">
+      <w:start w:val="1"/>
+      <w:numFmt w:val="bullet"/>
+      <w:lvlText w:val=""/>
+      <w:lvlJc w:val="left"/>
+      <w:pPr>
+        <w:tabs>
+          <w:tab w:val="num" w:pos="4320"/>
+        </w:tabs>
+        <w:ind w:left="4320" w:hanging="360"/>
+      </w:pPr>
+      <w:rPr>
+        <w:rFonts w:ascii="Wingdings" w:hAnsi="Wingdings" w:hint="default"/>
+        <w:sz w:val="20"/>
+      </w:rPr>
+    </w:lvl>
+    <w:lvl w:ilvl="6" w:tentative="1">
+      <w:start w:val="1"/>
+      <w:numFmt w:val="bullet"/>
+      <w:lvlText w:val=""/>
+      <w:lvlJc w:val="left"/>
+      <w:pPr>
+        <w:tabs>
+          <w:tab w:val="num" w:pos="5040"/>
+        </w:tabs>
+        <w:ind w:left="5040" w:hanging="360"/>
+      </w:pPr>
+      <w:rPr>
+        <w:rFonts w:ascii="Wingdings" w:hAnsi="Wingdings" w:hint="default"/>
+        <w:sz w:val="20"/>
+      </w:rPr>
+    </w:lvl>
+    <w:lvl w:ilvl="7" w:tentative="1">
+      <w:start w:val="1"/>
+      <w:numFmt w:val="bullet"/>
+      <w:lvlText w:val=""/>
+      <w:lvlJc w:val="left"/>
+      <w:pPr>
+        <w:tabs>
+          <w:tab w:val="num" w:pos="5760"/>
+        </w:tabs>
+        <w:ind w:left="5760" w:hanging="360"/>
+      </w:pPr>
+      <w:rPr>
+        <w:rFonts w:ascii="Wingdings" w:hAnsi="Wingdings" w:hint="default"/>
+        <w:sz w:val="20"/>
+      </w:rPr>
+    </w:lvl>
+    <w:lvl w:ilvl="8" w:tentative="1">
+      <w:start w:val="1"/>
+      <w:numFmt w:val="bullet"/>
+      <w:lvlText w:val=""/>
+      <w:lvlJc w:val="left"/>
+      <w:pPr>
+        <w:tabs>
+          <w:tab w:val="num" w:pos="6480"/>
+        </w:tabs>
+        <w:ind w:left="6480" w:hanging="360"/>
+      </w:pPr>
+      <w:rPr>
+        <w:rFonts w:ascii="Wingdings" w:hAnsi="Wingdings" w:hint="default"/>
+        <w:sz w:val="20"/>
+      </w:rPr>
+    </w:lvl>
+  </w:abstractNum>
+  <w:abstractNum w:abstractNumId="9" w15:restartNumberingAfterBreak="0">
     <w:nsid w:val="6CB772D3"/>
     <w:multiLevelType w:val="multilevel"/>
     <w:tmpl w:val="A99C4120"/>
@@ -3741,10 +4302,159 @@
       </w:pPr>
     </w:lvl>
   </w:abstractNum>
-  <w:abstractNum w:abstractNumId="9" w15:restartNumberingAfterBreak="0">
-    <w:nsid w:val="71410978"/>
+  <w:abstractNum w:abstractNumId="10" w15:restartNumberingAfterBreak="0">
+    <w:nsid w:val="7918656E"/>
     <w:multiLevelType w:val="multilevel"/>
-    <w:tmpl w:val="C95A3330"/>
+    <w:tmpl w:val="FFCCFA76"/>
+    <w:lvl w:ilvl="0">
+      <w:start w:val="1"/>
+      <w:numFmt w:val="bullet"/>
+      <w:lvlText w:val=""/>
+      <w:lvlJc w:val="left"/>
+      <w:pPr>
+        <w:tabs>
+          <w:tab w:val="num" w:pos="720"/>
+        </w:tabs>
+        <w:ind w:left="720" w:hanging="360"/>
+      </w:pPr>
+      <w:rPr>
+        <w:rFonts w:ascii="Symbol" w:hAnsi="Symbol" w:hint="default"/>
+        <w:sz w:val="20"/>
+      </w:rPr>
+    </w:lvl>
+    <w:lvl w:ilvl="1" w:tentative="1">
+      <w:start w:val="1"/>
+      <w:numFmt w:val="bullet"/>
+      <w:lvlText w:val="o"/>
+      <w:lvlJc w:val="left"/>
+      <w:pPr>
+        <w:tabs>
+          <w:tab w:val="num" w:pos="1440"/>
+        </w:tabs>
+        <w:ind w:left="1440" w:hanging="360"/>
+      </w:pPr>
+      <w:rPr>
+        <w:rFonts w:ascii="Courier New" w:hAnsi="Courier New" w:hint="default"/>
+        <w:sz w:val="20"/>
+      </w:rPr>
+    </w:lvl>
+    <w:lvl w:ilvl="2" w:tentative="1">
+      <w:start w:val="1"/>
+      <w:numFmt w:val="bullet"/>
+      <w:lvlText w:val=""/>
+      <w:lvlJc w:val="left"/>
+      <w:pPr>
+        <w:tabs>
+          <w:tab w:val="num" w:pos="2160"/>
+        </w:tabs>
+        <w:ind w:left="2160" w:hanging="360"/>
+      </w:pPr>
+      <w:rPr>
+        <w:rFonts w:ascii="Wingdings" w:hAnsi="Wingdings" w:hint="default"/>
+        <w:sz w:val="20"/>
+      </w:rPr>
+    </w:lvl>
+    <w:lvl w:ilvl="3" w:tentative="1">
+      <w:start w:val="1"/>
+      <w:numFmt w:val="bullet"/>
+      <w:lvlText w:val=""/>
+      <w:lvlJc w:val="left"/>
+      <w:pPr>
+        <w:tabs>
+          <w:tab w:val="num" w:pos="2880"/>
+        </w:tabs>
+        <w:ind w:left="2880" w:hanging="360"/>
+      </w:pPr>
+      <w:rPr>
+        <w:rFonts w:ascii="Wingdings" w:hAnsi="Wingdings" w:hint="default"/>
+        <w:sz w:val="20"/>
+      </w:rPr>
+    </w:lvl>
+    <w:lvl w:ilvl="4" w:tentative="1">
+      <w:start w:val="1"/>
+      <w:numFmt w:val="bullet"/>
+      <w:lvlText w:val=""/>
+      <w:lvlJc w:val="left"/>
+      <w:pPr>
+        <w:tabs>
+          <w:tab w:val="num" w:pos="3600"/>
+        </w:tabs>
+        <w:ind w:left="3600" w:hanging="360"/>
+      </w:pPr>
+      <w:rPr>
+        <w:rFonts w:ascii="Wingdings" w:hAnsi="Wingdings" w:hint="default"/>
+        <w:sz w:val="20"/>
+      </w:rPr>
+    </w:lvl>
+    <w:lvl w:ilvl="5" w:tentative="1">
+      <w:start w:val="1"/>
+      <w:numFmt w:val="bullet"/>
+      <w:lvlText w:val=""/>
+      <w:lvlJc w:val="left"/>
+      <w:pPr>
+        <w:tabs>
+          <w:tab w:val="num" w:pos="4320"/>
+        </w:tabs>
+        <w:ind w:left="4320" w:hanging="360"/>
+      </w:pPr>
+      <w:rPr>
+        <w:rFonts w:ascii="Wingdings" w:hAnsi="Wingdings" w:hint="default"/>
+        <w:sz w:val="20"/>
+      </w:rPr>
+    </w:lvl>
+    <w:lvl w:ilvl="6" w:tentative="1">
+      <w:start w:val="1"/>
+      <w:numFmt w:val="bullet"/>
+      <w:lvlText w:val=""/>
+      <w:lvlJc w:val="left"/>
+      <w:pPr>
+        <w:tabs>
+          <w:tab w:val="num" w:pos="5040"/>
+        </w:tabs>
+        <w:ind w:left="5040" w:hanging="360"/>
+      </w:pPr>
+      <w:rPr>
+        <w:rFonts w:ascii="Wingdings" w:hAnsi="Wingdings" w:hint="default"/>
+        <w:sz w:val="20"/>
+      </w:rPr>
+    </w:lvl>
+    <w:lvl w:ilvl="7" w:tentative="1">
+      <w:start w:val="1"/>
+      <w:numFmt w:val="bullet"/>
+      <w:lvlText w:val=""/>
+      <w:lvlJc w:val="left"/>
+      <w:pPr>
+        <w:tabs>
+          <w:tab w:val="num" w:pos="5760"/>
+        </w:tabs>
+        <w:ind w:left="5760" w:hanging="360"/>
+      </w:pPr>
+      <w:rPr>
+        <w:rFonts w:ascii="Wingdings" w:hAnsi="Wingdings" w:hint="default"/>
+        <w:sz w:val="20"/>
+      </w:rPr>
+    </w:lvl>
+    <w:lvl w:ilvl="8" w:tentative="1">
+      <w:start w:val="1"/>
+      <w:numFmt w:val="bullet"/>
+      <w:lvlText w:val=""/>
+      <w:lvlJc w:val="left"/>
+      <w:pPr>
+        <w:tabs>
+          <w:tab w:val="num" w:pos="6480"/>
+        </w:tabs>
+        <w:ind w:left="6480" w:hanging="360"/>
+      </w:pPr>
+      <w:rPr>
+        <w:rFonts w:ascii="Wingdings" w:hAnsi="Wingdings" w:hint="default"/>
+        <w:sz w:val="20"/>
+      </w:rPr>
+    </w:lvl>
+  </w:abstractNum>
+  <w:abstractNum w:abstractNumId="11" w15:restartNumberingAfterBreak="0">
+    <w:nsid w:val="7F467124"/>
+    <w:multiLevelType w:val="multilevel"/>
+    <w:tmpl w:val="8ACC3D5C"/>
     <w:lvl w:ilvl="0">
       <w:start w:val="1"/>
       <w:numFmt w:val="decimal"/>
@@ -3852,189 +4562,43 @@
         </w:tabs>
         <w:ind w:left="6480" w:hanging="360"/>
       </w:pPr>
-    </w:lvl>
-  </w:abstractNum>
-  <w:abstractNum w:abstractNumId="10" w15:restartNumberingAfterBreak="0">
-    <w:nsid w:val="73F26777"/>
-    <w:multiLevelType w:val="multilevel"/>
-    <w:tmpl w:val="F73445AE"/>
-    <w:lvl w:ilvl="0">
-      <w:start w:val="1"/>
-      <w:numFmt w:val="bullet"/>
-      <w:lvlText w:val=""/>
-      <w:lvlJc w:val="left"/>
-      <w:pPr>
-        <w:tabs>
-          <w:tab w:val="num" w:pos="720"/>
-        </w:tabs>
-        <w:ind w:left="720" w:hanging="360"/>
-      </w:pPr>
-      <w:rPr>
-        <w:rFonts w:ascii="Symbol" w:hAnsi="Symbol" w:hint="default"/>
-        <w:sz w:val="20"/>
-      </w:rPr>
-    </w:lvl>
-    <w:lvl w:ilvl="1">
-      <w:start w:val="1"/>
-      <w:numFmt w:val="bullet"/>
-      <w:lvlText w:val="o"/>
-      <w:lvlJc w:val="left"/>
-      <w:pPr>
-        <w:tabs>
-          <w:tab w:val="num" w:pos="1440"/>
-        </w:tabs>
-        <w:ind w:left="1440" w:hanging="360"/>
-      </w:pPr>
-      <w:rPr>
-        <w:rFonts w:ascii="Courier New" w:hAnsi="Courier New" w:hint="default"/>
-        <w:sz w:val="20"/>
-      </w:rPr>
-    </w:lvl>
-    <w:lvl w:ilvl="2">
-      <w:start w:val="1"/>
-      <w:numFmt w:val="bullet"/>
-      <w:lvlText w:val=""/>
-      <w:lvlJc w:val="left"/>
-      <w:pPr>
-        <w:tabs>
-          <w:tab w:val="num" w:pos="2160"/>
-        </w:tabs>
-        <w:ind w:left="2160" w:hanging="360"/>
-      </w:pPr>
-      <w:rPr>
-        <w:rFonts w:ascii="Wingdings" w:hAnsi="Wingdings" w:hint="default"/>
-        <w:sz w:val="20"/>
-      </w:rPr>
-    </w:lvl>
-    <w:lvl w:ilvl="3" w:tentative="1">
-      <w:start w:val="1"/>
-      <w:numFmt w:val="bullet"/>
-      <w:lvlText w:val=""/>
-      <w:lvlJc w:val="left"/>
-      <w:pPr>
-        <w:tabs>
-          <w:tab w:val="num" w:pos="2880"/>
-        </w:tabs>
-        <w:ind w:left="2880" w:hanging="360"/>
-      </w:pPr>
-      <w:rPr>
-        <w:rFonts w:ascii="Wingdings" w:hAnsi="Wingdings" w:hint="default"/>
-        <w:sz w:val="20"/>
-      </w:rPr>
-    </w:lvl>
-    <w:lvl w:ilvl="4" w:tentative="1">
-      <w:start w:val="1"/>
-      <w:numFmt w:val="bullet"/>
-      <w:lvlText w:val=""/>
-      <w:lvlJc w:val="left"/>
-      <w:pPr>
-        <w:tabs>
-          <w:tab w:val="num" w:pos="3600"/>
-        </w:tabs>
-        <w:ind w:left="3600" w:hanging="360"/>
-      </w:pPr>
-      <w:rPr>
-        <w:rFonts w:ascii="Wingdings" w:hAnsi="Wingdings" w:hint="default"/>
-        <w:sz w:val="20"/>
-      </w:rPr>
-    </w:lvl>
-    <w:lvl w:ilvl="5" w:tentative="1">
-      <w:start w:val="1"/>
-      <w:numFmt w:val="bullet"/>
-      <w:lvlText w:val=""/>
-      <w:lvlJc w:val="left"/>
-      <w:pPr>
-        <w:tabs>
-          <w:tab w:val="num" w:pos="4320"/>
-        </w:tabs>
-        <w:ind w:left="4320" w:hanging="360"/>
-      </w:pPr>
-      <w:rPr>
-        <w:rFonts w:ascii="Wingdings" w:hAnsi="Wingdings" w:hint="default"/>
-        <w:sz w:val="20"/>
-      </w:rPr>
-    </w:lvl>
-    <w:lvl w:ilvl="6" w:tentative="1">
-      <w:start w:val="1"/>
-      <w:numFmt w:val="bullet"/>
-      <w:lvlText w:val=""/>
-      <w:lvlJc w:val="left"/>
-      <w:pPr>
-        <w:tabs>
-          <w:tab w:val="num" w:pos="5040"/>
-        </w:tabs>
-        <w:ind w:left="5040" w:hanging="360"/>
-      </w:pPr>
-      <w:rPr>
-        <w:rFonts w:ascii="Wingdings" w:hAnsi="Wingdings" w:hint="default"/>
-        <w:sz w:val="20"/>
-      </w:rPr>
-    </w:lvl>
-    <w:lvl w:ilvl="7" w:tentative="1">
-      <w:start w:val="1"/>
-      <w:numFmt w:val="bullet"/>
-      <w:lvlText w:val=""/>
-      <w:lvlJc w:val="left"/>
-      <w:pPr>
-        <w:tabs>
-          <w:tab w:val="num" w:pos="5760"/>
-        </w:tabs>
-        <w:ind w:left="5760" w:hanging="360"/>
-      </w:pPr>
-      <w:rPr>
-        <w:rFonts w:ascii="Wingdings" w:hAnsi="Wingdings" w:hint="default"/>
-        <w:sz w:val="20"/>
-      </w:rPr>
-    </w:lvl>
-    <w:lvl w:ilvl="8" w:tentative="1">
-      <w:start w:val="1"/>
-      <w:numFmt w:val="bullet"/>
-      <w:lvlText w:val=""/>
-      <w:lvlJc w:val="left"/>
-      <w:pPr>
-        <w:tabs>
-          <w:tab w:val="num" w:pos="6480"/>
-        </w:tabs>
-        <w:ind w:left="6480" w:hanging="360"/>
-      </w:pPr>
-      <w:rPr>
-        <w:rFonts w:ascii="Wingdings" w:hAnsi="Wingdings" w:hint="default"/>
-        <w:sz w:val="20"/>
-      </w:rPr>
     </w:lvl>
   </w:abstractNum>
   <w:num w:numId="1">
     <w:abstractNumId w:val="1"/>
   </w:num>
   <w:num w:numId="2">
-    <w:abstractNumId w:val="8"/>
+    <w:abstractNumId w:val="9"/>
   </w:num>
   <w:num w:numId="3">
     <w:abstractNumId w:val="0"/>
   </w:num>
   <w:num w:numId="4">
-    <w:abstractNumId w:val="9"/>
+    <w:abstractNumId w:val="2"/>
   </w:num>
   <w:num w:numId="5">
-    <w:abstractNumId w:val="3"/>
+    <w:abstractNumId w:val="6"/>
   </w:num>
   <w:num w:numId="6">
-    <w:abstractNumId w:val="2"/>
+    <w:abstractNumId w:val="7"/>
   </w:num>
   <w:num w:numId="7">
-    <w:abstractNumId w:val="10"/>
+    <w:abstractNumId w:val="8"/>
   </w:num>
   <w:num w:numId="8">
     <w:abstractNumId w:val="4"/>
   </w:num>
   <w:num w:numId="9">
+    <w:abstractNumId w:val="10"/>
+  </w:num>
+  <w:num w:numId="10">
     <w:abstractNumId w:val="5"/>
   </w:num>
-  <w:num w:numId="10">
-    <w:abstractNumId w:val="7"/>
+  <w:num w:numId="11">
+    <w:abstractNumId w:val="11"/>
   </w:num>
-  <w:num w:numId="11">
-    <w:abstractNumId w:val="6"/>
+  <w:num w:numId="12">
+    <w:abstractNumId w:val="3"/>
   </w:num>
 </w:numbering>
 </file>
@@ -4559,7 +5123,7 @@
     <w:basedOn w:val="a0"/>
     <w:uiPriority w:val="20"/>
     <w:qFormat/>
-    <w:rsid w:val="00AA246E"/>
+    <w:rsid w:val="00EC077A"/>
     <w:rPr>
       <w:i/>
       <w:iCs/>

</xml_diff>